<commit_message>
assignment #2 is added
</commit_message>
<xml_diff>
--- a/midterm_exam2/Review.docx
+++ b/midterm_exam2/Review.docx
@@ -719,25 +719,7 @@
                 <w:color w:val="00000A"/>
                 <w:szCs w:val="28"/>
               </w:rPr>
-              <w:t xml:space="preserve"> </w:t>
-            </w:r>
-            <w:proofErr w:type="spellStart"/>
-            <w:r>
-              <w:rPr>
-                <w:rFonts w:eastAsia="Times New Roman" w:cs="Times New Roman"/>
-                <w:color w:val="00000A"/>
-                <w:szCs w:val="28"/>
-              </w:rPr>
-              <w:t>Гапанюк</w:t>
-            </w:r>
-            <w:proofErr w:type="spellEnd"/>
-            <w:r>
-              <w:rPr>
-                <w:rFonts w:eastAsia="Times New Roman" w:cs="Times New Roman"/>
-                <w:color w:val="00000A"/>
-                <w:szCs w:val="28"/>
-              </w:rPr>
-              <w:t xml:space="preserve"> Ю. Е.</w:t>
+              <w:t xml:space="preserve"> Гапанюк Ю. Е.</w:t>
             </w:r>
           </w:p>
         </w:tc>
@@ -1053,7 +1035,7 @@
           <w:color w:val="569CD6"/>
           <w:sz w:val="21"/>
           <w:szCs w:val="21"/>
-          <w:lang w:val="en-US" w:eastAsia="ru-RU"/>
+          <w:lang w:eastAsia="ru-RU"/>
         </w:rPr>
         <w:t>DOCTYPE</w:t>
       </w:r>
@@ -1063,7 +1045,7 @@
           <w:color w:val="D4D4D4"/>
           <w:sz w:val="21"/>
           <w:szCs w:val="21"/>
-          <w:lang w:val="en-US" w:eastAsia="ru-RU"/>
+          <w:lang w:eastAsia="ru-RU"/>
         </w:rPr>
         <w:t> </w:t>
       </w:r>
@@ -1073,7 +1055,7 @@
           <w:color w:val="9CDCFE"/>
           <w:sz w:val="21"/>
           <w:szCs w:val="21"/>
-          <w:lang w:val="en-US" w:eastAsia="ru-RU"/>
+          <w:lang w:eastAsia="ru-RU"/>
         </w:rPr>
         <w:t>html</w:t>
       </w:r>
@@ -1097,16 +1079,16 @@
           <w:color w:val="D4D4D4"/>
           <w:sz w:val="21"/>
           <w:szCs w:val="21"/>
-          <w:lang w:val="en-US" w:eastAsia="ru-RU"/>
-        </w:rPr>
-      </w:pPr>
-      <w:r>
-        <w:rPr>
-          <w:rFonts w:ascii="Consolas" w:eastAsia="Times New Roman" w:hAnsi="Consolas" w:cs="Times New Roman"/>
-          <w:color w:val="808080"/>
-          <w:sz w:val="21"/>
-          <w:szCs w:val="21"/>
-          <w:lang w:val="en-US" w:eastAsia="ru-RU"/>
+          <w:lang w:eastAsia="ru-RU"/>
+        </w:rPr>
+      </w:pPr>
+      <w:r>
+        <w:rPr>
+          <w:rFonts w:ascii="Consolas" w:eastAsia="Times New Roman" w:hAnsi="Consolas" w:cs="Times New Roman"/>
+          <w:color w:val="808080"/>
+          <w:sz w:val="21"/>
+          <w:szCs w:val="21"/>
+          <w:lang w:eastAsia="ru-RU"/>
         </w:rPr>
         <w:t>&lt;</w:t>
       </w:r>
@@ -1116,7 +1098,7 @@
           <w:color w:val="569CD6"/>
           <w:sz w:val="21"/>
           <w:szCs w:val="21"/>
-          <w:lang w:val="en-US" w:eastAsia="ru-RU"/>
+          <w:lang w:eastAsia="ru-RU"/>
         </w:rPr>
         <w:t>html</w:t>
       </w:r>
@@ -1126,7 +1108,7 @@
           <w:color w:val="808080"/>
           <w:sz w:val="21"/>
           <w:szCs w:val="21"/>
-          <w:lang w:val="en-US" w:eastAsia="ru-RU"/>
+          <w:lang w:eastAsia="ru-RU"/>
         </w:rPr>
         <w:t>&gt;</w:t>
       </w:r>
@@ -1140,16 +1122,16 @@
           <w:color w:val="D4D4D4"/>
           <w:sz w:val="21"/>
           <w:szCs w:val="21"/>
-          <w:lang w:val="en-US" w:eastAsia="ru-RU"/>
-        </w:rPr>
-      </w:pPr>
-      <w:r>
-        <w:rPr>
-          <w:rFonts w:ascii="Consolas" w:eastAsia="Times New Roman" w:hAnsi="Consolas" w:cs="Times New Roman"/>
-          <w:color w:val="D4D4D4"/>
-          <w:sz w:val="21"/>
-          <w:szCs w:val="21"/>
-          <w:lang w:val="en-US" w:eastAsia="ru-RU"/>
+          <w:lang w:eastAsia="ru-RU"/>
+        </w:rPr>
+      </w:pPr>
+      <w:r>
+        <w:rPr>
+          <w:rFonts w:ascii="Consolas" w:eastAsia="Times New Roman" w:hAnsi="Consolas" w:cs="Times New Roman"/>
+          <w:color w:val="D4D4D4"/>
+          <w:sz w:val="21"/>
+          <w:szCs w:val="21"/>
+          <w:lang w:eastAsia="ru-RU"/>
         </w:rPr>
         <w:t>  </w:t>
       </w:r>
@@ -1159,7 +1141,7 @@
           <w:color w:val="808080"/>
           <w:sz w:val="21"/>
           <w:szCs w:val="21"/>
-          <w:lang w:val="en-US" w:eastAsia="ru-RU"/>
+          <w:lang w:eastAsia="ru-RU"/>
         </w:rPr>
         <w:t>&lt;</w:t>
       </w:r>
@@ -1169,7 +1151,7 @@
           <w:color w:val="569CD6"/>
           <w:sz w:val="21"/>
           <w:szCs w:val="21"/>
-          <w:lang w:val="en-US" w:eastAsia="ru-RU"/>
+          <w:lang w:eastAsia="ru-RU"/>
         </w:rPr>
         <w:t>head</w:t>
       </w:r>
@@ -1179,7 +1161,7 @@
           <w:color w:val="808080"/>
           <w:sz w:val="21"/>
           <w:szCs w:val="21"/>
-          <w:lang w:val="en-US" w:eastAsia="ru-RU"/>
+          <w:lang w:eastAsia="ru-RU"/>
         </w:rPr>
         <w:t>&gt;</w:t>
       </w:r>
@@ -1193,16 +1175,16 @@
           <w:color w:val="D4D4D4"/>
           <w:sz w:val="21"/>
           <w:szCs w:val="21"/>
-          <w:lang w:val="en-US" w:eastAsia="ru-RU"/>
-        </w:rPr>
-      </w:pPr>
-      <w:r>
-        <w:rPr>
-          <w:rFonts w:ascii="Consolas" w:eastAsia="Times New Roman" w:hAnsi="Consolas" w:cs="Times New Roman"/>
-          <w:color w:val="D4D4D4"/>
-          <w:sz w:val="21"/>
-          <w:szCs w:val="21"/>
-          <w:lang w:val="en-US" w:eastAsia="ru-RU"/>
+          <w:lang w:eastAsia="ru-RU"/>
+        </w:rPr>
+      </w:pPr>
+      <w:r>
+        <w:rPr>
+          <w:rFonts w:ascii="Consolas" w:eastAsia="Times New Roman" w:hAnsi="Consolas" w:cs="Times New Roman"/>
+          <w:color w:val="D4D4D4"/>
+          <w:sz w:val="21"/>
+          <w:szCs w:val="21"/>
+          <w:lang w:eastAsia="ru-RU"/>
         </w:rPr>
         <w:t>    </w:t>
       </w:r>
@@ -1212,7 +1194,7 @@
           <w:color w:val="808080"/>
           <w:sz w:val="21"/>
           <w:szCs w:val="21"/>
-          <w:lang w:val="en-US" w:eastAsia="ru-RU"/>
+          <w:lang w:eastAsia="ru-RU"/>
         </w:rPr>
         <w:t>&lt;</w:t>
       </w:r>
@@ -1222,7 +1204,7 @@
           <w:color w:val="569CD6"/>
           <w:sz w:val="21"/>
           <w:szCs w:val="21"/>
-          <w:lang w:val="en-US" w:eastAsia="ru-RU"/>
+          <w:lang w:eastAsia="ru-RU"/>
         </w:rPr>
         <w:t>meta</w:t>
       </w:r>
@@ -1232,7 +1214,7 @@
           <w:color w:val="D4D4D4"/>
           <w:sz w:val="21"/>
           <w:szCs w:val="21"/>
-          <w:lang w:val="en-US" w:eastAsia="ru-RU"/>
+          <w:lang w:eastAsia="ru-RU"/>
         </w:rPr>
         <w:t> </w:t>
       </w:r>
@@ -1242,7 +1224,7 @@
           <w:color w:val="9CDCFE"/>
           <w:sz w:val="21"/>
           <w:szCs w:val="21"/>
-          <w:lang w:val="en-US" w:eastAsia="ru-RU"/>
+          <w:lang w:eastAsia="ru-RU"/>
         </w:rPr>
         <w:t>charset</w:t>
       </w:r>
@@ -1252,7 +1234,7 @@
           <w:color w:val="D4D4D4"/>
           <w:sz w:val="21"/>
           <w:szCs w:val="21"/>
-          <w:lang w:val="en-US" w:eastAsia="ru-RU"/>
+          <w:lang w:eastAsia="ru-RU"/>
         </w:rPr>
         <w:t>=</w:t>
       </w:r>
@@ -1262,7 +1244,7 @@
           <w:color w:val="CE9178"/>
           <w:sz w:val="21"/>
           <w:szCs w:val="21"/>
-          <w:lang w:val="en-US" w:eastAsia="ru-RU"/>
+          <w:lang w:eastAsia="ru-RU"/>
         </w:rPr>
         <w:t>"UTF-8"</w:t>
       </w:r>
@@ -1272,7 +1254,7 @@
           <w:color w:val="808080"/>
           <w:sz w:val="21"/>
           <w:szCs w:val="21"/>
-          <w:lang w:val="en-US" w:eastAsia="ru-RU"/>
+          <w:lang w:eastAsia="ru-RU"/>
         </w:rPr>
         <w:t>&gt;</w:t>
       </w:r>
@@ -1286,16 +1268,16 @@
           <w:color w:val="D4D4D4"/>
           <w:sz w:val="21"/>
           <w:szCs w:val="21"/>
-          <w:lang w:val="en-US" w:eastAsia="ru-RU"/>
-        </w:rPr>
-      </w:pPr>
-      <w:r>
-        <w:rPr>
-          <w:rFonts w:ascii="Consolas" w:eastAsia="Times New Roman" w:hAnsi="Consolas" w:cs="Times New Roman"/>
-          <w:color w:val="D4D4D4"/>
-          <w:sz w:val="21"/>
-          <w:szCs w:val="21"/>
-          <w:lang w:val="en-US" w:eastAsia="ru-RU"/>
+          <w:lang w:eastAsia="ru-RU"/>
+        </w:rPr>
+      </w:pPr>
+      <w:r>
+        <w:rPr>
+          <w:rFonts w:ascii="Consolas" w:eastAsia="Times New Roman" w:hAnsi="Consolas" w:cs="Times New Roman"/>
+          <w:color w:val="D4D4D4"/>
+          <w:sz w:val="21"/>
+          <w:szCs w:val="21"/>
+          <w:lang w:eastAsia="ru-RU"/>
         </w:rPr>
         <w:t>    </w:t>
       </w:r>
@@ -1305,7 +1287,7 @@
           <w:color w:val="808080"/>
           <w:sz w:val="21"/>
           <w:szCs w:val="21"/>
-          <w:lang w:val="en-US" w:eastAsia="ru-RU"/>
+          <w:lang w:eastAsia="ru-RU"/>
         </w:rPr>
         <w:t>&lt;</w:t>
       </w:r>
@@ -1315,7 +1297,7 @@
           <w:color w:val="569CD6"/>
           <w:sz w:val="21"/>
           <w:szCs w:val="21"/>
-          <w:lang w:val="en-US" w:eastAsia="ru-RU"/>
+          <w:lang w:eastAsia="ru-RU"/>
         </w:rPr>
         <w:t>meta</w:t>
       </w:r>
@@ -1325,7 +1307,7 @@
           <w:color w:val="D4D4D4"/>
           <w:sz w:val="21"/>
           <w:szCs w:val="21"/>
-          <w:lang w:val="en-US" w:eastAsia="ru-RU"/>
+          <w:lang w:eastAsia="ru-RU"/>
         </w:rPr>
         <w:t> </w:t>
       </w:r>
@@ -1335,7 +1317,7 @@
           <w:color w:val="9CDCFE"/>
           <w:sz w:val="21"/>
           <w:szCs w:val="21"/>
-          <w:lang w:val="en-US" w:eastAsia="ru-RU"/>
+          <w:lang w:eastAsia="ru-RU"/>
         </w:rPr>
         <w:t>name</w:t>
       </w:r>
@@ -1345,7 +1327,7 @@
           <w:color w:val="D4D4D4"/>
           <w:sz w:val="21"/>
           <w:szCs w:val="21"/>
-          <w:lang w:val="en-US" w:eastAsia="ru-RU"/>
+          <w:lang w:eastAsia="ru-RU"/>
         </w:rPr>
         <w:t>=</w:t>
       </w:r>
@@ -1355,7 +1337,7 @@
           <w:color w:val="CE9178"/>
           <w:sz w:val="21"/>
           <w:szCs w:val="21"/>
-          <w:lang w:val="en-US" w:eastAsia="ru-RU"/>
+          <w:lang w:eastAsia="ru-RU"/>
         </w:rPr>
         <w:t>"viewport"</w:t>
       </w:r>
@@ -1365,7 +1347,7 @@
           <w:color w:val="D4D4D4"/>
           <w:sz w:val="21"/>
           <w:szCs w:val="21"/>
-          <w:lang w:val="en-US" w:eastAsia="ru-RU"/>
+          <w:lang w:eastAsia="ru-RU"/>
         </w:rPr>
         <w:t> </w:t>
       </w:r>
@@ -1375,7 +1357,7 @@
           <w:color w:val="9CDCFE"/>
           <w:sz w:val="21"/>
           <w:szCs w:val="21"/>
-          <w:lang w:val="en-US" w:eastAsia="ru-RU"/>
+          <w:lang w:eastAsia="ru-RU"/>
         </w:rPr>
         <w:t>content</w:t>
       </w:r>
@@ -1385,7 +1367,7 @@
           <w:color w:val="D4D4D4"/>
           <w:sz w:val="21"/>
           <w:szCs w:val="21"/>
-          <w:lang w:val="en-US" w:eastAsia="ru-RU"/>
+          <w:lang w:eastAsia="ru-RU"/>
         </w:rPr>
         <w:t>=</w:t>
       </w:r>
@@ -1395,7 +1377,7 @@
           <w:color w:val="CE9178"/>
           <w:sz w:val="21"/>
           <w:szCs w:val="21"/>
-          <w:lang w:val="en-US" w:eastAsia="ru-RU"/>
+          <w:lang w:eastAsia="ru-RU"/>
         </w:rPr>
         <w:t>"width=device-width, initial-scale=1.0"</w:t>
       </w:r>
@@ -1405,7 +1387,7 @@
           <w:color w:val="808080"/>
           <w:sz w:val="21"/>
           <w:szCs w:val="21"/>
-          <w:lang w:val="en-US" w:eastAsia="ru-RU"/>
+          <w:lang w:eastAsia="ru-RU"/>
         </w:rPr>
         <w:t>&gt;</w:t>
       </w:r>
@@ -1419,16 +1401,16 @@
           <w:color w:val="D4D4D4"/>
           <w:sz w:val="21"/>
           <w:szCs w:val="21"/>
-          <w:lang w:val="en-US" w:eastAsia="ru-RU"/>
-        </w:rPr>
-      </w:pPr>
-      <w:r>
-        <w:rPr>
-          <w:rFonts w:ascii="Consolas" w:eastAsia="Times New Roman" w:hAnsi="Consolas" w:cs="Times New Roman"/>
-          <w:color w:val="D4D4D4"/>
-          <w:sz w:val="21"/>
-          <w:szCs w:val="21"/>
-          <w:lang w:val="en-US" w:eastAsia="ru-RU"/>
+          <w:lang w:eastAsia="ru-RU"/>
+        </w:rPr>
+      </w:pPr>
+      <w:r>
+        <w:rPr>
+          <w:rFonts w:ascii="Consolas" w:eastAsia="Times New Roman" w:hAnsi="Consolas" w:cs="Times New Roman"/>
+          <w:color w:val="D4D4D4"/>
+          <w:sz w:val="21"/>
+          <w:szCs w:val="21"/>
+          <w:lang w:eastAsia="ru-RU"/>
         </w:rPr>
         <w:t>    </w:t>
       </w:r>
@@ -1438,7 +1420,7 @@
           <w:color w:val="808080"/>
           <w:sz w:val="21"/>
           <w:szCs w:val="21"/>
-          <w:lang w:val="en-US" w:eastAsia="ru-RU"/>
+          <w:lang w:eastAsia="ru-RU"/>
         </w:rPr>
         <w:t>&lt;</w:t>
       </w:r>
@@ -1448,7 +1430,7 @@
           <w:color w:val="569CD6"/>
           <w:sz w:val="21"/>
           <w:szCs w:val="21"/>
-          <w:lang w:val="en-US" w:eastAsia="ru-RU"/>
+          <w:lang w:eastAsia="ru-RU"/>
         </w:rPr>
         <w:t>title</w:t>
       </w:r>
@@ -1458,7 +1440,7 @@
           <w:color w:val="808080"/>
           <w:sz w:val="21"/>
           <w:szCs w:val="21"/>
-          <w:lang w:val="en-US" w:eastAsia="ru-RU"/>
+          <w:lang w:eastAsia="ru-RU"/>
         </w:rPr>
         <w:t>&gt;</w:t>
       </w:r>
@@ -1470,25 +1452,15 @@
           <w:szCs w:val="21"/>
           <w:lang w:eastAsia="ru-RU"/>
         </w:rPr>
-        <w:t>РК</w:t>
-      </w:r>
-      <w:r>
-        <w:rPr>
-          <w:rFonts w:ascii="Consolas" w:eastAsia="Times New Roman" w:hAnsi="Consolas" w:cs="Times New Roman"/>
-          <w:color w:val="D4D4D4"/>
-          <w:sz w:val="21"/>
-          <w:szCs w:val="21"/>
-          <w:lang w:val="en-US" w:eastAsia="ru-RU"/>
-        </w:rPr>
-        <w:t>_2</w:t>
-      </w:r>
-      <w:r>
-        <w:rPr>
-          <w:rFonts w:ascii="Consolas" w:eastAsia="Times New Roman" w:hAnsi="Consolas" w:cs="Times New Roman"/>
-          <w:color w:val="808080"/>
-          <w:sz w:val="21"/>
-          <w:szCs w:val="21"/>
-          <w:lang w:val="en-US" w:eastAsia="ru-RU"/>
+        <w:t>РК_2</w:t>
+      </w:r>
+      <w:r>
+        <w:rPr>
+          <w:rFonts w:ascii="Consolas" w:eastAsia="Times New Roman" w:hAnsi="Consolas" w:cs="Times New Roman"/>
+          <w:color w:val="808080"/>
+          <w:sz w:val="21"/>
+          <w:szCs w:val="21"/>
+          <w:lang w:eastAsia="ru-RU"/>
         </w:rPr>
         <w:t>&lt;/</w:t>
       </w:r>
@@ -1498,7 +1470,7 @@
           <w:color w:val="569CD6"/>
           <w:sz w:val="21"/>
           <w:szCs w:val="21"/>
-          <w:lang w:val="en-US" w:eastAsia="ru-RU"/>
+          <w:lang w:eastAsia="ru-RU"/>
         </w:rPr>
         <w:t>title</w:t>
       </w:r>
@@ -1508,7 +1480,7 @@
           <w:color w:val="808080"/>
           <w:sz w:val="21"/>
           <w:szCs w:val="21"/>
-          <w:lang w:val="en-US" w:eastAsia="ru-RU"/>
+          <w:lang w:eastAsia="ru-RU"/>
         </w:rPr>
         <w:t>&gt;</w:t>
       </w:r>
@@ -1522,16 +1494,16 @@
           <w:color w:val="D4D4D4"/>
           <w:sz w:val="21"/>
           <w:szCs w:val="21"/>
-          <w:lang w:val="en-US" w:eastAsia="ru-RU"/>
-        </w:rPr>
-      </w:pPr>
-      <w:r>
-        <w:rPr>
-          <w:rFonts w:ascii="Consolas" w:eastAsia="Times New Roman" w:hAnsi="Consolas" w:cs="Times New Roman"/>
-          <w:color w:val="D4D4D4"/>
-          <w:sz w:val="21"/>
-          <w:szCs w:val="21"/>
-          <w:lang w:val="en-US" w:eastAsia="ru-RU"/>
+          <w:lang w:eastAsia="ru-RU"/>
+        </w:rPr>
+      </w:pPr>
+      <w:r>
+        <w:rPr>
+          <w:rFonts w:ascii="Consolas" w:eastAsia="Times New Roman" w:hAnsi="Consolas" w:cs="Times New Roman"/>
+          <w:color w:val="D4D4D4"/>
+          <w:sz w:val="21"/>
+          <w:szCs w:val="21"/>
+          <w:lang w:eastAsia="ru-RU"/>
         </w:rPr>
         <w:t>    </w:t>
       </w:r>
@@ -1541,7 +1513,7 @@
           <w:color w:val="808080"/>
           <w:sz w:val="21"/>
           <w:szCs w:val="21"/>
-          <w:lang w:val="en-US" w:eastAsia="ru-RU"/>
+          <w:lang w:eastAsia="ru-RU"/>
         </w:rPr>
         <w:t>&lt;</w:t>
       </w:r>
@@ -1551,7 +1523,7 @@
           <w:color w:val="569CD6"/>
           <w:sz w:val="21"/>
           <w:szCs w:val="21"/>
-          <w:lang w:val="en-US" w:eastAsia="ru-RU"/>
+          <w:lang w:eastAsia="ru-RU"/>
         </w:rPr>
         <w:t>link</w:t>
       </w:r>
@@ -1561,29 +1533,27 @@
           <w:color w:val="D4D4D4"/>
           <w:sz w:val="21"/>
           <w:szCs w:val="21"/>
-          <w:lang w:val="en-US" w:eastAsia="ru-RU"/>
+          <w:lang w:eastAsia="ru-RU"/>
         </w:rPr>
         <w:t> </w:t>
       </w:r>
-      <w:proofErr w:type="spellStart"/>
       <w:r>
         <w:rPr>
           <w:rFonts w:ascii="Consolas" w:eastAsia="Times New Roman" w:hAnsi="Consolas" w:cs="Times New Roman"/>
           <w:color w:val="9CDCFE"/>
           <w:sz w:val="21"/>
           <w:szCs w:val="21"/>
-          <w:lang w:val="en-US" w:eastAsia="ru-RU"/>
+          <w:lang w:eastAsia="ru-RU"/>
         </w:rPr>
         <w:t>rel</w:t>
       </w:r>
-      <w:proofErr w:type="spellEnd"/>
-      <w:r>
-        <w:rPr>
-          <w:rFonts w:ascii="Consolas" w:eastAsia="Times New Roman" w:hAnsi="Consolas" w:cs="Times New Roman"/>
-          <w:color w:val="D4D4D4"/>
-          <w:sz w:val="21"/>
-          <w:szCs w:val="21"/>
-          <w:lang w:val="en-US" w:eastAsia="ru-RU"/>
+      <w:r>
+        <w:rPr>
+          <w:rFonts w:ascii="Consolas" w:eastAsia="Times New Roman" w:hAnsi="Consolas" w:cs="Times New Roman"/>
+          <w:color w:val="D4D4D4"/>
+          <w:sz w:val="21"/>
+          <w:szCs w:val="21"/>
+          <w:lang w:eastAsia="ru-RU"/>
         </w:rPr>
         <w:t>=</w:t>
       </w:r>
@@ -1593,7 +1563,7 @@
           <w:color w:val="CE9178"/>
           <w:sz w:val="21"/>
           <w:szCs w:val="21"/>
-          <w:lang w:val="en-US" w:eastAsia="ru-RU"/>
+          <w:lang w:eastAsia="ru-RU"/>
         </w:rPr>
         <w:t>"stylesheet"</w:t>
       </w:r>
@@ -1603,29 +1573,27 @@
           <w:color w:val="D4D4D4"/>
           <w:sz w:val="21"/>
           <w:szCs w:val="21"/>
-          <w:lang w:val="en-US" w:eastAsia="ru-RU"/>
+          <w:lang w:eastAsia="ru-RU"/>
         </w:rPr>
         <w:t> </w:t>
       </w:r>
-      <w:proofErr w:type="spellStart"/>
       <w:r>
         <w:rPr>
           <w:rFonts w:ascii="Consolas" w:eastAsia="Times New Roman" w:hAnsi="Consolas" w:cs="Times New Roman"/>
           <w:color w:val="9CDCFE"/>
           <w:sz w:val="21"/>
           <w:szCs w:val="21"/>
-          <w:lang w:val="en-US" w:eastAsia="ru-RU"/>
+          <w:lang w:eastAsia="ru-RU"/>
         </w:rPr>
         <w:t>href</w:t>
       </w:r>
-      <w:proofErr w:type="spellEnd"/>
-      <w:r>
-        <w:rPr>
-          <w:rFonts w:ascii="Consolas" w:eastAsia="Times New Roman" w:hAnsi="Consolas" w:cs="Times New Roman"/>
-          <w:color w:val="D4D4D4"/>
-          <w:sz w:val="21"/>
-          <w:szCs w:val="21"/>
-          <w:lang w:val="en-US" w:eastAsia="ru-RU"/>
+      <w:r>
+        <w:rPr>
+          <w:rFonts w:ascii="Consolas" w:eastAsia="Times New Roman" w:hAnsi="Consolas" w:cs="Times New Roman"/>
+          <w:color w:val="D4D4D4"/>
+          <w:sz w:val="21"/>
+          <w:szCs w:val="21"/>
+          <w:lang w:eastAsia="ru-RU"/>
         </w:rPr>
         <w:t>=</w:t>
       </w:r>
@@ -1635,7 +1603,7 @@
           <w:color w:val="CE9178"/>
           <w:sz w:val="21"/>
           <w:szCs w:val="21"/>
-          <w:lang w:val="en-US" w:eastAsia="ru-RU"/>
+          <w:lang w:eastAsia="ru-RU"/>
         </w:rPr>
         <w:t>"style.css"</w:t>
       </w:r>
@@ -1645,7 +1613,7 @@
           <w:color w:val="D4D4D4"/>
           <w:sz w:val="21"/>
           <w:szCs w:val="21"/>
-          <w:lang w:val="en-US" w:eastAsia="ru-RU"/>
+          <w:lang w:eastAsia="ru-RU"/>
         </w:rPr>
         <w:t> </w:t>
       </w:r>
@@ -1655,7 +1623,7 @@
           <w:color w:val="9CDCFE"/>
           <w:sz w:val="21"/>
           <w:szCs w:val="21"/>
-          <w:lang w:val="en-US" w:eastAsia="ru-RU"/>
+          <w:lang w:eastAsia="ru-RU"/>
         </w:rPr>
         <w:t>type</w:t>
       </w:r>
@@ -1665,7 +1633,7 @@
           <w:color w:val="D4D4D4"/>
           <w:sz w:val="21"/>
           <w:szCs w:val="21"/>
-          <w:lang w:val="en-US" w:eastAsia="ru-RU"/>
+          <w:lang w:eastAsia="ru-RU"/>
         </w:rPr>
         <w:t>=</w:t>
       </w:r>
@@ -1675,39 +1643,17 @@
           <w:color w:val="CE9178"/>
           <w:sz w:val="21"/>
           <w:szCs w:val="21"/>
-          <w:lang w:val="en-US" w:eastAsia="ru-RU"/>
-        </w:rPr>
-        <w:t>"text/</w:t>
-      </w:r>
-      <w:proofErr w:type="spellStart"/>
-      <w:r>
-        <w:rPr>
-          <w:rFonts w:ascii="Consolas" w:eastAsia="Times New Roman" w:hAnsi="Consolas" w:cs="Times New Roman"/>
-          <w:color w:val="CE9178"/>
-          <w:sz w:val="21"/>
-          <w:szCs w:val="21"/>
-          <w:lang w:val="en-US" w:eastAsia="ru-RU"/>
-        </w:rPr>
-        <w:t>css</w:t>
-      </w:r>
-      <w:proofErr w:type="spellEnd"/>
-      <w:r>
-        <w:rPr>
-          <w:rFonts w:ascii="Consolas" w:eastAsia="Times New Roman" w:hAnsi="Consolas" w:cs="Times New Roman"/>
-          <w:color w:val="CE9178"/>
-          <w:sz w:val="21"/>
-          <w:szCs w:val="21"/>
-          <w:lang w:val="en-US" w:eastAsia="ru-RU"/>
-        </w:rPr>
-        <w:t>"</w:t>
-      </w:r>
-      <w:r>
-        <w:rPr>
-          <w:rFonts w:ascii="Consolas" w:eastAsia="Times New Roman" w:hAnsi="Consolas" w:cs="Times New Roman"/>
-          <w:color w:val="808080"/>
-          <w:sz w:val="21"/>
-          <w:szCs w:val="21"/>
-          <w:lang w:val="en-US" w:eastAsia="ru-RU"/>
+          <w:lang w:eastAsia="ru-RU"/>
+        </w:rPr>
+        <w:t>"text/css"</w:t>
+      </w:r>
+      <w:r>
+        <w:rPr>
+          <w:rFonts w:ascii="Consolas" w:eastAsia="Times New Roman" w:hAnsi="Consolas" w:cs="Times New Roman"/>
+          <w:color w:val="808080"/>
+          <w:sz w:val="21"/>
+          <w:szCs w:val="21"/>
+          <w:lang w:eastAsia="ru-RU"/>
         </w:rPr>
         <w:t>&gt;</w:t>
       </w:r>
@@ -1721,16 +1667,16 @@
           <w:color w:val="D4D4D4"/>
           <w:sz w:val="21"/>
           <w:szCs w:val="21"/>
-          <w:lang w:val="en-US" w:eastAsia="ru-RU"/>
-        </w:rPr>
-      </w:pPr>
-      <w:r>
-        <w:rPr>
-          <w:rFonts w:ascii="Consolas" w:eastAsia="Times New Roman" w:hAnsi="Consolas" w:cs="Times New Roman"/>
-          <w:color w:val="D4D4D4"/>
-          <w:sz w:val="21"/>
-          <w:szCs w:val="21"/>
-          <w:lang w:val="en-US" w:eastAsia="ru-RU"/>
+          <w:lang w:eastAsia="ru-RU"/>
+        </w:rPr>
+      </w:pPr>
+      <w:r>
+        <w:rPr>
+          <w:rFonts w:ascii="Consolas" w:eastAsia="Times New Roman" w:hAnsi="Consolas" w:cs="Times New Roman"/>
+          <w:color w:val="D4D4D4"/>
+          <w:sz w:val="21"/>
+          <w:szCs w:val="21"/>
+          <w:lang w:eastAsia="ru-RU"/>
         </w:rPr>
         <w:t>  </w:t>
       </w:r>
@@ -1740,7 +1686,7 @@
           <w:color w:val="808080"/>
           <w:sz w:val="21"/>
           <w:szCs w:val="21"/>
-          <w:lang w:val="en-US" w:eastAsia="ru-RU"/>
+          <w:lang w:eastAsia="ru-RU"/>
         </w:rPr>
         <w:t>&lt;/</w:t>
       </w:r>
@@ -1750,7 +1696,7 @@
           <w:color w:val="569CD6"/>
           <w:sz w:val="21"/>
           <w:szCs w:val="21"/>
-          <w:lang w:val="en-US" w:eastAsia="ru-RU"/>
+          <w:lang w:eastAsia="ru-RU"/>
         </w:rPr>
         <w:t>head</w:t>
       </w:r>
@@ -1760,7 +1706,7 @@
           <w:color w:val="808080"/>
           <w:sz w:val="21"/>
           <w:szCs w:val="21"/>
-          <w:lang w:val="en-US" w:eastAsia="ru-RU"/>
+          <w:lang w:eastAsia="ru-RU"/>
         </w:rPr>
         <w:t>&gt;</w:t>
       </w:r>
@@ -1774,16 +1720,16 @@
           <w:color w:val="D4D4D4"/>
           <w:sz w:val="21"/>
           <w:szCs w:val="21"/>
-          <w:lang w:val="en-US" w:eastAsia="ru-RU"/>
-        </w:rPr>
-      </w:pPr>
-      <w:r>
-        <w:rPr>
-          <w:rFonts w:ascii="Consolas" w:eastAsia="Times New Roman" w:hAnsi="Consolas" w:cs="Times New Roman"/>
-          <w:color w:val="D4D4D4"/>
-          <w:sz w:val="21"/>
-          <w:szCs w:val="21"/>
-          <w:lang w:val="en-US" w:eastAsia="ru-RU"/>
+          <w:lang w:eastAsia="ru-RU"/>
+        </w:rPr>
+      </w:pPr>
+      <w:r>
+        <w:rPr>
+          <w:rFonts w:ascii="Consolas" w:eastAsia="Times New Roman" w:hAnsi="Consolas" w:cs="Times New Roman"/>
+          <w:color w:val="D4D4D4"/>
+          <w:sz w:val="21"/>
+          <w:szCs w:val="21"/>
+          <w:lang w:eastAsia="ru-RU"/>
         </w:rPr>
         <w:t>  </w:t>
       </w:r>
@@ -1793,7 +1739,7 @@
           <w:color w:val="808080"/>
           <w:sz w:val="21"/>
           <w:szCs w:val="21"/>
-          <w:lang w:val="en-US" w:eastAsia="ru-RU"/>
+          <w:lang w:eastAsia="ru-RU"/>
         </w:rPr>
         <w:t>&lt;</w:t>
       </w:r>
@@ -1803,7 +1749,7 @@
           <w:color w:val="569CD6"/>
           <w:sz w:val="21"/>
           <w:szCs w:val="21"/>
-          <w:lang w:val="en-US" w:eastAsia="ru-RU"/>
+          <w:lang w:eastAsia="ru-RU"/>
         </w:rPr>
         <w:t>body</w:t>
       </w:r>
@@ -1813,7 +1759,7 @@
           <w:color w:val="808080"/>
           <w:sz w:val="21"/>
           <w:szCs w:val="21"/>
-          <w:lang w:val="en-US" w:eastAsia="ru-RU"/>
+          <w:lang w:eastAsia="ru-RU"/>
         </w:rPr>
         <w:t>&gt;</w:t>
       </w:r>
@@ -1827,16 +1773,16 @@
           <w:color w:val="D4D4D4"/>
           <w:sz w:val="21"/>
           <w:szCs w:val="21"/>
-          <w:lang w:val="en-US" w:eastAsia="ru-RU"/>
-        </w:rPr>
-      </w:pPr>
-      <w:r>
-        <w:rPr>
-          <w:rFonts w:ascii="Consolas" w:eastAsia="Times New Roman" w:hAnsi="Consolas" w:cs="Times New Roman"/>
-          <w:color w:val="D4D4D4"/>
-          <w:sz w:val="21"/>
-          <w:szCs w:val="21"/>
-          <w:lang w:val="en-US" w:eastAsia="ru-RU"/>
+          <w:lang w:eastAsia="ru-RU"/>
+        </w:rPr>
+      </w:pPr>
+      <w:r>
+        <w:rPr>
+          <w:rFonts w:ascii="Consolas" w:eastAsia="Times New Roman" w:hAnsi="Consolas" w:cs="Times New Roman"/>
+          <w:color w:val="D4D4D4"/>
+          <w:sz w:val="21"/>
+          <w:szCs w:val="21"/>
+          <w:lang w:eastAsia="ru-RU"/>
         </w:rPr>
         <w:t>    </w:t>
       </w:r>
@@ -1846,7 +1792,7 @@
           <w:color w:val="808080"/>
           <w:sz w:val="21"/>
           <w:szCs w:val="21"/>
-          <w:lang w:val="en-US" w:eastAsia="ru-RU"/>
+          <w:lang w:eastAsia="ru-RU"/>
         </w:rPr>
         <w:t>&lt;</w:t>
       </w:r>
@@ -1856,7 +1802,7 @@
           <w:color w:val="569CD6"/>
           <w:sz w:val="21"/>
           <w:szCs w:val="21"/>
-          <w:lang w:val="en-US" w:eastAsia="ru-RU"/>
+          <w:lang w:eastAsia="ru-RU"/>
         </w:rPr>
         <w:t>table</w:t>
       </w:r>
@@ -1866,7 +1812,7 @@
           <w:color w:val="D4D4D4"/>
           <w:sz w:val="21"/>
           <w:szCs w:val="21"/>
-          <w:lang w:val="en-US" w:eastAsia="ru-RU"/>
+          <w:lang w:eastAsia="ru-RU"/>
         </w:rPr>
         <w:t> </w:t>
       </w:r>
@@ -1876,7 +1822,7 @@
           <w:color w:val="9CDCFE"/>
           <w:sz w:val="21"/>
           <w:szCs w:val="21"/>
-          <w:lang w:val="en-US" w:eastAsia="ru-RU"/>
+          <w:lang w:eastAsia="ru-RU"/>
         </w:rPr>
         <w:t>class</w:t>
       </w:r>
@@ -1886,7 +1832,7 @@
           <w:color w:val="D4D4D4"/>
           <w:sz w:val="21"/>
           <w:szCs w:val="21"/>
-          <w:lang w:val="en-US" w:eastAsia="ru-RU"/>
+          <w:lang w:eastAsia="ru-RU"/>
         </w:rPr>
         <w:t>=</w:t>
       </w:r>
@@ -1896,7 +1842,7 @@
           <w:color w:val="CE9178"/>
           <w:sz w:val="21"/>
           <w:szCs w:val="21"/>
-          <w:lang w:val="en-US" w:eastAsia="ru-RU"/>
+          <w:lang w:eastAsia="ru-RU"/>
         </w:rPr>
         <w:t>"table-books"</w:t>
       </w:r>
@@ -1906,7 +1852,7 @@
           <w:color w:val="D4D4D4"/>
           <w:sz w:val="21"/>
           <w:szCs w:val="21"/>
-          <w:lang w:val="en-US" w:eastAsia="ru-RU"/>
+          <w:lang w:eastAsia="ru-RU"/>
         </w:rPr>
         <w:t> </w:t>
       </w:r>
@@ -1916,7 +1862,7 @@
           <w:color w:val="9CDCFE"/>
           <w:sz w:val="21"/>
           <w:szCs w:val="21"/>
-          <w:lang w:val="en-US" w:eastAsia="ru-RU"/>
+          <w:lang w:eastAsia="ru-RU"/>
         </w:rPr>
         <w:t>cellpadding</w:t>
       </w:r>
@@ -1926,7 +1872,7 @@
           <w:color w:val="D4D4D4"/>
           <w:sz w:val="21"/>
           <w:szCs w:val="21"/>
-          <w:lang w:val="en-US" w:eastAsia="ru-RU"/>
+          <w:lang w:eastAsia="ru-RU"/>
         </w:rPr>
         <w:t>=</w:t>
       </w:r>
@@ -1936,7 +1882,7 @@
           <w:color w:val="CE9178"/>
           <w:sz w:val="21"/>
           <w:szCs w:val="21"/>
-          <w:lang w:val="en-US" w:eastAsia="ru-RU"/>
+          <w:lang w:eastAsia="ru-RU"/>
         </w:rPr>
         <w:t>"4"</w:t>
       </w:r>
@@ -1946,29 +1892,27 @@
           <w:color w:val="D4D4D4"/>
           <w:sz w:val="21"/>
           <w:szCs w:val="21"/>
-          <w:lang w:val="en-US" w:eastAsia="ru-RU"/>
+          <w:lang w:eastAsia="ru-RU"/>
         </w:rPr>
         <w:t> </w:t>
       </w:r>
-      <w:proofErr w:type="spellStart"/>
       <w:r>
         <w:rPr>
           <w:rFonts w:ascii="Consolas" w:eastAsia="Times New Roman" w:hAnsi="Consolas" w:cs="Times New Roman"/>
           <w:color w:val="9CDCFE"/>
           <w:sz w:val="21"/>
           <w:szCs w:val="21"/>
-          <w:lang w:val="en-US" w:eastAsia="ru-RU"/>
+          <w:lang w:eastAsia="ru-RU"/>
         </w:rPr>
         <w:t>cellspacing</w:t>
       </w:r>
-      <w:proofErr w:type="spellEnd"/>
-      <w:r>
-        <w:rPr>
-          <w:rFonts w:ascii="Consolas" w:eastAsia="Times New Roman" w:hAnsi="Consolas" w:cs="Times New Roman"/>
-          <w:color w:val="D4D4D4"/>
-          <w:sz w:val="21"/>
-          <w:szCs w:val="21"/>
-          <w:lang w:val="en-US" w:eastAsia="ru-RU"/>
+      <w:r>
+        <w:rPr>
+          <w:rFonts w:ascii="Consolas" w:eastAsia="Times New Roman" w:hAnsi="Consolas" w:cs="Times New Roman"/>
+          <w:color w:val="D4D4D4"/>
+          <w:sz w:val="21"/>
+          <w:szCs w:val="21"/>
+          <w:lang w:eastAsia="ru-RU"/>
         </w:rPr>
         <w:t>=</w:t>
       </w:r>
@@ -1978,7 +1922,7 @@
           <w:color w:val="CE9178"/>
           <w:sz w:val="21"/>
           <w:szCs w:val="21"/>
-          <w:lang w:val="en-US" w:eastAsia="ru-RU"/>
+          <w:lang w:eastAsia="ru-RU"/>
         </w:rPr>
         <w:t>"1"</w:t>
       </w:r>
@@ -1988,7 +1932,7 @@
           <w:color w:val="808080"/>
           <w:sz w:val="21"/>
           <w:szCs w:val="21"/>
-          <w:lang w:val="en-US" w:eastAsia="ru-RU"/>
+          <w:lang w:eastAsia="ru-RU"/>
         </w:rPr>
         <w:t>&gt;</w:t>
       </w:r>
@@ -2002,16 +1946,16 @@
           <w:color w:val="D4D4D4"/>
           <w:sz w:val="21"/>
           <w:szCs w:val="21"/>
-          <w:lang w:val="en-US" w:eastAsia="ru-RU"/>
-        </w:rPr>
-      </w:pPr>
-      <w:r>
-        <w:rPr>
-          <w:rFonts w:ascii="Consolas" w:eastAsia="Times New Roman" w:hAnsi="Consolas" w:cs="Times New Roman"/>
-          <w:color w:val="D4D4D4"/>
-          <w:sz w:val="21"/>
-          <w:szCs w:val="21"/>
-          <w:lang w:val="en-US" w:eastAsia="ru-RU"/>
+          <w:lang w:eastAsia="ru-RU"/>
+        </w:rPr>
+      </w:pPr>
+      <w:r>
+        <w:rPr>
+          <w:rFonts w:ascii="Consolas" w:eastAsia="Times New Roman" w:hAnsi="Consolas" w:cs="Times New Roman"/>
+          <w:color w:val="D4D4D4"/>
+          <w:sz w:val="21"/>
+          <w:szCs w:val="21"/>
+          <w:lang w:eastAsia="ru-RU"/>
         </w:rPr>
         <w:t>      </w:t>
       </w:r>
@@ -2021,7 +1965,7 @@
           <w:color w:val="808080"/>
           <w:sz w:val="21"/>
           <w:szCs w:val="21"/>
-          <w:lang w:val="en-US" w:eastAsia="ru-RU"/>
+          <w:lang w:eastAsia="ru-RU"/>
         </w:rPr>
         <w:t>&lt;</w:t>
       </w:r>
@@ -2031,7 +1975,7 @@
           <w:color w:val="569CD6"/>
           <w:sz w:val="21"/>
           <w:szCs w:val="21"/>
-          <w:lang w:val="en-US" w:eastAsia="ru-RU"/>
+          <w:lang w:eastAsia="ru-RU"/>
         </w:rPr>
         <w:t>tr</w:t>
       </w:r>
@@ -2041,51 +1985,47 @@
           <w:color w:val="808080"/>
           <w:sz w:val="21"/>
           <w:szCs w:val="21"/>
-          <w:lang w:val="en-US" w:eastAsia="ru-RU"/>
+          <w:lang w:eastAsia="ru-RU"/>
         </w:rPr>
         <w:t>&gt;&lt;</w:t>
       </w:r>
-      <w:proofErr w:type="spellStart"/>
       <w:r>
         <w:rPr>
           <w:rFonts w:ascii="Consolas" w:eastAsia="Times New Roman" w:hAnsi="Consolas" w:cs="Times New Roman"/>
           <w:color w:val="569CD6"/>
           <w:sz w:val="21"/>
           <w:szCs w:val="21"/>
-          <w:lang w:val="en-US" w:eastAsia="ru-RU"/>
+          <w:lang w:eastAsia="ru-RU"/>
         </w:rPr>
         <w:t>th</w:t>
       </w:r>
-      <w:proofErr w:type="spellEnd"/>
-      <w:r>
-        <w:rPr>
-          <w:rFonts w:ascii="Consolas" w:eastAsia="Times New Roman" w:hAnsi="Consolas" w:cs="Times New Roman"/>
-          <w:color w:val="D4D4D4"/>
-          <w:sz w:val="21"/>
-          <w:szCs w:val="21"/>
-          <w:lang w:val="en-US" w:eastAsia="ru-RU"/>
+      <w:r>
+        <w:rPr>
+          <w:rFonts w:ascii="Consolas" w:eastAsia="Times New Roman" w:hAnsi="Consolas" w:cs="Times New Roman"/>
+          <w:color w:val="D4D4D4"/>
+          <w:sz w:val="21"/>
+          <w:szCs w:val="21"/>
+          <w:lang w:eastAsia="ru-RU"/>
         </w:rPr>
         <w:t> </w:t>
       </w:r>
-      <w:proofErr w:type="spellStart"/>
       <w:r>
         <w:rPr>
           <w:rFonts w:ascii="Consolas" w:eastAsia="Times New Roman" w:hAnsi="Consolas" w:cs="Times New Roman"/>
           <w:color w:val="9CDCFE"/>
           <w:sz w:val="21"/>
           <w:szCs w:val="21"/>
-          <w:lang w:val="en-US" w:eastAsia="ru-RU"/>
+          <w:lang w:eastAsia="ru-RU"/>
         </w:rPr>
         <w:t>colspan</w:t>
       </w:r>
-      <w:proofErr w:type="spellEnd"/>
-      <w:r>
-        <w:rPr>
-          <w:rFonts w:ascii="Consolas" w:eastAsia="Times New Roman" w:hAnsi="Consolas" w:cs="Times New Roman"/>
-          <w:color w:val="D4D4D4"/>
-          <w:sz w:val="21"/>
-          <w:szCs w:val="21"/>
-          <w:lang w:val="en-US" w:eastAsia="ru-RU"/>
+      <w:r>
+        <w:rPr>
+          <w:rFonts w:ascii="Consolas" w:eastAsia="Times New Roman" w:hAnsi="Consolas" w:cs="Times New Roman"/>
+          <w:color w:val="D4D4D4"/>
+          <w:sz w:val="21"/>
+          <w:szCs w:val="21"/>
+          <w:lang w:eastAsia="ru-RU"/>
         </w:rPr>
         <w:t>=</w:t>
       </w:r>
@@ -2095,7 +2035,7 @@
           <w:color w:val="CE9178"/>
           <w:sz w:val="21"/>
           <w:szCs w:val="21"/>
-          <w:lang w:val="en-US" w:eastAsia="ru-RU"/>
+          <w:lang w:eastAsia="ru-RU"/>
         </w:rPr>
         <w:t>"2"</w:t>
       </w:r>
@@ -2105,7 +2045,7 @@
           <w:color w:val="808080"/>
           <w:sz w:val="21"/>
           <w:szCs w:val="21"/>
-          <w:lang w:val="en-US" w:eastAsia="ru-RU"/>
+          <w:lang w:eastAsia="ru-RU"/>
         </w:rPr>
         <w:t>&gt;</w:t>
       </w:r>
@@ -2117,77 +2057,35 @@
           <w:szCs w:val="21"/>
           <w:lang w:eastAsia="ru-RU"/>
         </w:rPr>
-        <w:t>Книги</w:t>
-      </w:r>
-      <w:r>
-        <w:rPr>
-          <w:rFonts w:ascii="Consolas" w:eastAsia="Times New Roman" w:hAnsi="Consolas" w:cs="Times New Roman"/>
-          <w:color w:val="D4D4D4"/>
-          <w:sz w:val="21"/>
-          <w:szCs w:val="21"/>
-          <w:lang w:val="en-US" w:eastAsia="ru-RU"/>
-        </w:rPr>
-        <w:t> </w:t>
-      </w:r>
-      <w:r>
-        <w:rPr>
-          <w:rFonts w:ascii="Consolas" w:eastAsia="Times New Roman" w:hAnsi="Consolas" w:cs="Times New Roman"/>
-          <w:color w:val="D4D4D4"/>
-          <w:sz w:val="21"/>
-          <w:szCs w:val="21"/>
-          <w:lang w:eastAsia="ru-RU"/>
-        </w:rPr>
-        <w:t>и</w:t>
-      </w:r>
-      <w:r>
-        <w:rPr>
-          <w:rFonts w:ascii="Consolas" w:eastAsia="Times New Roman" w:hAnsi="Consolas" w:cs="Times New Roman"/>
-          <w:color w:val="D4D4D4"/>
-          <w:sz w:val="21"/>
-          <w:szCs w:val="21"/>
-          <w:lang w:val="en-US" w:eastAsia="ru-RU"/>
-        </w:rPr>
-        <w:t> </w:t>
-      </w:r>
-      <w:r>
-        <w:rPr>
-          <w:rFonts w:ascii="Consolas" w:eastAsia="Times New Roman" w:hAnsi="Consolas" w:cs="Times New Roman"/>
-          <w:color w:val="D4D4D4"/>
-          <w:sz w:val="21"/>
-          <w:szCs w:val="21"/>
-          <w:lang w:eastAsia="ru-RU"/>
-        </w:rPr>
-        <w:t>главы</w:t>
-      </w:r>
-      <w:r>
-        <w:rPr>
-          <w:rFonts w:ascii="Consolas" w:eastAsia="Times New Roman" w:hAnsi="Consolas" w:cs="Times New Roman"/>
-          <w:color w:val="808080"/>
-          <w:sz w:val="21"/>
-          <w:szCs w:val="21"/>
-          <w:lang w:val="en-US" w:eastAsia="ru-RU"/>
+        <w:t>Главы и страницы</w:t>
+      </w:r>
+      <w:r>
+        <w:rPr>
+          <w:rFonts w:ascii="Consolas" w:eastAsia="Times New Roman" w:hAnsi="Consolas" w:cs="Times New Roman"/>
+          <w:color w:val="808080"/>
+          <w:sz w:val="21"/>
+          <w:szCs w:val="21"/>
+          <w:lang w:eastAsia="ru-RU"/>
         </w:rPr>
         <w:t>&lt;/</w:t>
       </w:r>
-      <w:proofErr w:type="spellStart"/>
       <w:r>
         <w:rPr>
           <w:rFonts w:ascii="Consolas" w:eastAsia="Times New Roman" w:hAnsi="Consolas" w:cs="Times New Roman"/>
           <w:color w:val="569CD6"/>
           <w:sz w:val="21"/>
           <w:szCs w:val="21"/>
-          <w:lang w:val="en-US" w:eastAsia="ru-RU"/>
+          <w:lang w:eastAsia="ru-RU"/>
         </w:rPr>
         <w:t>th</w:t>
       </w:r>
-      <w:proofErr w:type="spellEnd"/>
-      <w:r>
-        <w:rPr>
-          <w:rFonts w:ascii="Consolas" w:eastAsia="Times New Roman" w:hAnsi="Consolas" w:cs="Times New Roman"/>
-          <w:color w:val="808080"/>
-          <w:sz w:val="21"/>
-          <w:szCs w:val="21"/>
-          <w:lang w:val="en-US" w:eastAsia="ru-RU"/>
+      <w:r>
+        <w:rPr>
+          <w:rFonts w:ascii="Consolas" w:eastAsia="Times New Roman" w:hAnsi="Consolas" w:cs="Times New Roman"/>
+          <w:color w:val="808080"/>
+          <w:sz w:val="21"/>
+          <w:szCs w:val="21"/>
+          <w:lang w:eastAsia="ru-RU"/>
         </w:rPr>
         <w:t>&gt;&lt;/</w:t>
       </w:r>
@@ -2197,7 +2095,7 @@
           <w:color w:val="569CD6"/>
           <w:sz w:val="21"/>
           <w:szCs w:val="21"/>
-          <w:lang w:val="en-US" w:eastAsia="ru-RU"/>
+          <w:lang w:eastAsia="ru-RU"/>
         </w:rPr>
         <w:t>tr</w:t>
       </w:r>
@@ -2207,7 +2105,7 @@
           <w:color w:val="808080"/>
           <w:sz w:val="21"/>
           <w:szCs w:val="21"/>
-          <w:lang w:val="en-US" w:eastAsia="ru-RU"/>
+          <w:lang w:eastAsia="ru-RU"/>
         </w:rPr>
         <w:t>&gt;</w:t>
       </w:r>
@@ -2230,7 +2128,7 @@
           <w:color w:val="D4D4D4"/>
           <w:sz w:val="21"/>
           <w:szCs w:val="21"/>
-          <w:lang w:val="en-US" w:eastAsia="ru-RU"/>
+          <w:lang w:eastAsia="ru-RU"/>
         </w:rPr>
         <w:t>      </w:t>
       </w:r>
@@ -2244,7 +2142,6 @@
         </w:rPr>
         <w:t>&lt;</w:t>
       </w:r>
-      <w:proofErr w:type="spellStart"/>
       <w:r>
         <w:rPr>
           <w:rFonts w:ascii="Consolas" w:eastAsia="Times New Roman" w:hAnsi="Consolas" w:cs="Times New Roman"/>
@@ -2255,7 +2152,6 @@
         </w:rPr>
         <w:t>tr</w:t>
       </w:r>
-      <w:proofErr w:type="spellEnd"/>
       <w:r>
         <w:rPr>
           <w:rFonts w:ascii="Consolas" w:eastAsia="Times New Roman" w:hAnsi="Consolas" w:cs="Times New Roman"/>
@@ -2266,7 +2162,6 @@
         </w:rPr>
         <w:t>&gt;&lt;</w:t>
       </w:r>
-      <w:proofErr w:type="spellStart"/>
       <w:r>
         <w:rPr>
           <w:rFonts w:ascii="Consolas" w:eastAsia="Times New Roman" w:hAnsi="Consolas" w:cs="Times New Roman"/>
@@ -2277,7 +2172,6 @@
         </w:rPr>
         <w:t>td</w:t>
       </w:r>
-      <w:proofErr w:type="spellEnd"/>
       <w:r>
         <w:rPr>
           <w:rFonts w:ascii="Consolas" w:eastAsia="Times New Roman" w:hAnsi="Consolas" w:cs="Times New Roman"/>
@@ -2296,7 +2190,7 @@
           <w:szCs w:val="21"/>
           <w:lang w:eastAsia="ru-RU"/>
         </w:rPr>
-        <w:t>Война и мир</w:t>
+        <w:t>Введение</w:t>
       </w:r>
       <w:r>
         <w:rPr>
@@ -2308,8 +2202,6 @@
         </w:rPr>
         <w:t>&lt;/</w:t>
       </w:r>
-      <w:proofErr w:type="spellStart"/>
-      <w:proofErr w:type="gramStart"/>
       <w:r>
         <w:rPr>
           <w:rFonts w:ascii="Consolas" w:eastAsia="Times New Roman" w:hAnsi="Consolas" w:cs="Times New Roman"/>
@@ -2320,7 +2212,6 @@
         </w:rPr>
         <w:t>td</w:t>
       </w:r>
-      <w:proofErr w:type="spellEnd"/>
       <w:r>
         <w:rPr>
           <w:rFonts w:ascii="Consolas" w:eastAsia="Times New Roman" w:hAnsi="Consolas" w:cs="Times New Roman"/>
@@ -2331,8 +2222,6 @@
         </w:rPr>
         <w:t>&gt;&lt;</w:t>
       </w:r>
-      <w:proofErr w:type="spellStart"/>
-      <w:proofErr w:type="gramEnd"/>
       <w:r>
         <w:rPr>
           <w:rFonts w:ascii="Consolas" w:eastAsia="Times New Roman" w:hAnsi="Consolas" w:cs="Times New Roman"/>
@@ -2343,7 +2232,6 @@
         </w:rPr>
         <w:t>td</w:t>
       </w:r>
-      <w:proofErr w:type="spellEnd"/>
       <w:r>
         <w:rPr>
           <w:rFonts w:ascii="Consolas" w:eastAsia="Times New Roman" w:hAnsi="Consolas" w:cs="Times New Roman"/>
@@ -2362,7 +2250,7 @@
           <w:szCs w:val="21"/>
           <w:lang w:eastAsia="ru-RU"/>
         </w:rPr>
-        <w:t>Введение</w:t>
+        <w:t>3</w:t>
       </w:r>
       <w:r>
         <w:rPr>
@@ -2374,7 +2262,6 @@
         </w:rPr>
         <w:t>&lt;/</w:t>
       </w:r>
-      <w:proofErr w:type="spellStart"/>
       <w:r>
         <w:rPr>
           <w:rFonts w:ascii="Consolas" w:eastAsia="Times New Roman" w:hAnsi="Consolas" w:cs="Times New Roman"/>
@@ -2385,7 +2272,6 @@
         </w:rPr>
         <w:t>td</w:t>
       </w:r>
-      <w:proofErr w:type="spellEnd"/>
       <w:r>
         <w:rPr>
           <w:rFonts w:ascii="Consolas" w:eastAsia="Times New Roman" w:hAnsi="Consolas" w:cs="Times New Roman"/>
@@ -2396,7 +2282,6 @@
         </w:rPr>
         <w:t>&gt;&lt;/</w:t>
       </w:r>
-      <w:proofErr w:type="spellStart"/>
       <w:r>
         <w:rPr>
           <w:rFonts w:ascii="Consolas" w:eastAsia="Times New Roman" w:hAnsi="Consolas" w:cs="Times New Roman"/>
@@ -2407,7 +2292,6 @@
         </w:rPr>
         <w:t>tr</w:t>
       </w:r>
-      <w:proofErr w:type="spellEnd"/>
       <w:r>
         <w:rPr>
           <w:rFonts w:ascii="Consolas" w:eastAsia="Times New Roman" w:hAnsi="Consolas" w:cs="Times New Roman"/>
@@ -2451,7 +2335,6 @@
         </w:rPr>
         <w:t>&lt;</w:t>
       </w:r>
-      <w:proofErr w:type="spellStart"/>
       <w:r>
         <w:rPr>
           <w:rFonts w:ascii="Consolas" w:eastAsia="Times New Roman" w:hAnsi="Consolas" w:cs="Times New Roman"/>
@@ -2462,7 +2345,6 @@
         </w:rPr>
         <w:t>tr</w:t>
       </w:r>
-      <w:proofErr w:type="spellEnd"/>
       <w:r>
         <w:rPr>
           <w:rFonts w:ascii="Consolas" w:eastAsia="Times New Roman" w:hAnsi="Consolas" w:cs="Times New Roman"/>
@@ -2473,7 +2355,6 @@
         </w:rPr>
         <w:t>&gt;&lt;</w:t>
       </w:r>
-      <w:proofErr w:type="spellStart"/>
       <w:r>
         <w:rPr>
           <w:rFonts w:ascii="Consolas" w:eastAsia="Times New Roman" w:hAnsi="Consolas" w:cs="Times New Roman"/>
@@ -2484,7 +2365,6 @@
         </w:rPr>
         <w:t>td</w:t>
       </w:r>
-      <w:proofErr w:type="spellEnd"/>
       <w:r>
         <w:rPr>
           <w:rFonts w:ascii="Consolas" w:eastAsia="Times New Roman" w:hAnsi="Consolas" w:cs="Times New Roman"/>
@@ -2503,7 +2383,7 @@
           <w:szCs w:val="21"/>
           <w:lang w:eastAsia="ru-RU"/>
         </w:rPr>
-        <w:t>Преступление и наказание</w:t>
+        <w:t>Глава 1</w:t>
       </w:r>
       <w:r>
         <w:rPr>
@@ -2515,8 +2395,6 @@
         </w:rPr>
         <w:t>&lt;/</w:t>
       </w:r>
-      <w:proofErr w:type="spellStart"/>
-      <w:proofErr w:type="gramStart"/>
       <w:r>
         <w:rPr>
           <w:rFonts w:ascii="Consolas" w:eastAsia="Times New Roman" w:hAnsi="Consolas" w:cs="Times New Roman"/>
@@ -2527,7 +2405,6 @@
         </w:rPr>
         <w:t>td</w:t>
       </w:r>
-      <w:proofErr w:type="spellEnd"/>
       <w:r>
         <w:rPr>
           <w:rFonts w:ascii="Consolas" w:eastAsia="Times New Roman" w:hAnsi="Consolas" w:cs="Times New Roman"/>
@@ -2538,8 +2415,6 @@
         </w:rPr>
         <w:t>&gt;&lt;</w:t>
       </w:r>
-      <w:proofErr w:type="spellStart"/>
-      <w:proofErr w:type="gramEnd"/>
       <w:r>
         <w:rPr>
           <w:rFonts w:ascii="Consolas" w:eastAsia="Times New Roman" w:hAnsi="Consolas" w:cs="Times New Roman"/>
@@ -2550,7 +2425,6 @@
         </w:rPr>
         <w:t>td</w:t>
       </w:r>
-      <w:proofErr w:type="spellEnd"/>
       <w:r>
         <w:rPr>
           <w:rFonts w:ascii="Consolas" w:eastAsia="Times New Roman" w:hAnsi="Consolas" w:cs="Times New Roman"/>
@@ -2569,7 +2443,7 @@
           <w:szCs w:val="21"/>
           <w:lang w:eastAsia="ru-RU"/>
         </w:rPr>
-        <w:t>Глава 1</w:t>
+        <w:t>5</w:t>
       </w:r>
       <w:r>
         <w:rPr>
@@ -2581,7 +2455,6 @@
         </w:rPr>
         <w:t>&lt;/</w:t>
       </w:r>
-      <w:proofErr w:type="spellStart"/>
       <w:r>
         <w:rPr>
           <w:rFonts w:ascii="Consolas" w:eastAsia="Times New Roman" w:hAnsi="Consolas" w:cs="Times New Roman"/>
@@ -2592,7 +2465,6 @@
         </w:rPr>
         <w:t>td</w:t>
       </w:r>
-      <w:proofErr w:type="spellEnd"/>
       <w:r>
         <w:rPr>
           <w:rFonts w:ascii="Consolas" w:eastAsia="Times New Roman" w:hAnsi="Consolas" w:cs="Times New Roman"/>
@@ -2603,7 +2475,6 @@
         </w:rPr>
         <w:t>&gt;&lt;/</w:t>
       </w:r>
-      <w:proofErr w:type="spellStart"/>
       <w:r>
         <w:rPr>
           <w:rFonts w:ascii="Consolas" w:eastAsia="Times New Roman" w:hAnsi="Consolas" w:cs="Times New Roman"/>
@@ -2614,7 +2485,6 @@
         </w:rPr>
         <w:t>tr</w:t>
       </w:r>
-      <w:proofErr w:type="spellEnd"/>
       <w:r>
         <w:rPr>
           <w:rFonts w:ascii="Consolas" w:eastAsia="Times New Roman" w:hAnsi="Consolas" w:cs="Times New Roman"/>
@@ -2658,7 +2528,6 @@
         </w:rPr>
         <w:t>&lt;</w:t>
       </w:r>
-      <w:proofErr w:type="spellStart"/>
       <w:r>
         <w:rPr>
           <w:rFonts w:ascii="Consolas" w:eastAsia="Times New Roman" w:hAnsi="Consolas" w:cs="Times New Roman"/>
@@ -2669,7 +2538,6 @@
         </w:rPr>
         <w:t>tr</w:t>
       </w:r>
-      <w:proofErr w:type="spellEnd"/>
       <w:r>
         <w:rPr>
           <w:rFonts w:ascii="Consolas" w:eastAsia="Times New Roman" w:hAnsi="Consolas" w:cs="Times New Roman"/>
@@ -2680,7 +2548,6 @@
         </w:rPr>
         <w:t>&gt;&lt;</w:t>
       </w:r>
-      <w:proofErr w:type="spellStart"/>
       <w:r>
         <w:rPr>
           <w:rFonts w:ascii="Consolas" w:eastAsia="Times New Roman" w:hAnsi="Consolas" w:cs="Times New Roman"/>
@@ -2691,7 +2558,6 @@
         </w:rPr>
         <w:t>td</w:t>
       </w:r>
-      <w:proofErr w:type="spellEnd"/>
       <w:r>
         <w:rPr>
           <w:rFonts w:ascii="Consolas" w:eastAsia="Times New Roman" w:hAnsi="Consolas" w:cs="Times New Roman"/>
@@ -2710,7 +2576,7 @@
           <w:szCs w:val="21"/>
           <w:lang w:eastAsia="ru-RU"/>
         </w:rPr>
-        <w:t>Мастер и Маргарита</w:t>
+        <w:t>Глава 3</w:t>
       </w:r>
       <w:r>
         <w:rPr>
@@ -2722,8 +2588,6 @@
         </w:rPr>
         <w:t>&lt;/</w:t>
       </w:r>
-      <w:proofErr w:type="spellStart"/>
-      <w:proofErr w:type="gramStart"/>
       <w:r>
         <w:rPr>
           <w:rFonts w:ascii="Consolas" w:eastAsia="Times New Roman" w:hAnsi="Consolas" w:cs="Times New Roman"/>
@@ -2734,7 +2598,6 @@
         </w:rPr>
         <w:t>td</w:t>
       </w:r>
-      <w:proofErr w:type="spellEnd"/>
       <w:r>
         <w:rPr>
           <w:rFonts w:ascii="Consolas" w:eastAsia="Times New Roman" w:hAnsi="Consolas" w:cs="Times New Roman"/>
@@ -2745,8 +2608,6 @@
         </w:rPr>
         <w:t>&gt;&lt;</w:t>
       </w:r>
-      <w:proofErr w:type="spellStart"/>
-      <w:proofErr w:type="gramEnd"/>
       <w:r>
         <w:rPr>
           <w:rFonts w:ascii="Consolas" w:eastAsia="Times New Roman" w:hAnsi="Consolas" w:cs="Times New Roman"/>
@@ -2757,7 +2618,6 @@
         </w:rPr>
         <w:t>td</w:t>
       </w:r>
-      <w:proofErr w:type="spellEnd"/>
       <w:r>
         <w:rPr>
           <w:rFonts w:ascii="Consolas" w:eastAsia="Times New Roman" w:hAnsi="Consolas" w:cs="Times New Roman"/>
@@ -2776,7 +2636,7 @@
           <w:szCs w:val="21"/>
           <w:lang w:eastAsia="ru-RU"/>
         </w:rPr>
-        <w:t>Глава 2</w:t>
+        <w:t>23</w:t>
       </w:r>
       <w:r>
         <w:rPr>
@@ -2788,7 +2648,6 @@
         </w:rPr>
         <w:t>&lt;/</w:t>
       </w:r>
-      <w:proofErr w:type="spellStart"/>
       <w:r>
         <w:rPr>
           <w:rFonts w:ascii="Consolas" w:eastAsia="Times New Roman" w:hAnsi="Consolas" w:cs="Times New Roman"/>
@@ -2799,7 +2658,6 @@
         </w:rPr>
         <w:t>td</w:t>
       </w:r>
-      <w:proofErr w:type="spellEnd"/>
       <w:r>
         <w:rPr>
           <w:rFonts w:ascii="Consolas" w:eastAsia="Times New Roman" w:hAnsi="Consolas" w:cs="Times New Roman"/>
@@ -2810,7 +2668,6 @@
         </w:rPr>
         <w:t>&gt;&lt;/</w:t>
       </w:r>
-      <w:proofErr w:type="spellStart"/>
       <w:r>
         <w:rPr>
           <w:rFonts w:ascii="Consolas" w:eastAsia="Times New Roman" w:hAnsi="Consolas" w:cs="Times New Roman"/>
@@ -2821,7 +2678,6 @@
         </w:rPr>
         <w:t>tr</w:t>
       </w:r>
-      <w:proofErr w:type="spellEnd"/>
       <w:r>
         <w:rPr>
           <w:rFonts w:ascii="Consolas" w:eastAsia="Times New Roman" w:hAnsi="Consolas" w:cs="Times New Roman"/>
@@ -2865,7 +2721,6 @@
         </w:rPr>
         <w:t>&lt;</w:t>
       </w:r>
-      <w:proofErr w:type="spellStart"/>
       <w:r>
         <w:rPr>
           <w:rFonts w:ascii="Consolas" w:eastAsia="Times New Roman" w:hAnsi="Consolas" w:cs="Times New Roman"/>
@@ -2876,7 +2731,6 @@
         </w:rPr>
         <w:t>tr</w:t>
       </w:r>
-      <w:proofErr w:type="spellEnd"/>
       <w:r>
         <w:rPr>
           <w:rFonts w:ascii="Consolas" w:eastAsia="Times New Roman" w:hAnsi="Consolas" w:cs="Times New Roman"/>
@@ -2887,7 +2741,6 @@
         </w:rPr>
         <w:t>&gt;&lt;</w:t>
       </w:r>
-      <w:proofErr w:type="spellStart"/>
       <w:r>
         <w:rPr>
           <w:rFonts w:ascii="Consolas" w:eastAsia="Times New Roman" w:hAnsi="Consolas" w:cs="Times New Roman"/>
@@ -2898,7 +2751,6 @@
         </w:rPr>
         <w:t>td</w:t>
       </w:r>
-      <w:proofErr w:type="spellEnd"/>
       <w:r>
         <w:rPr>
           <w:rFonts w:ascii="Consolas" w:eastAsia="Times New Roman" w:hAnsi="Consolas" w:cs="Times New Roman"/>
@@ -2917,7 +2769,7 @@
           <w:szCs w:val="21"/>
           <w:lang w:eastAsia="ru-RU"/>
         </w:rPr>
-        <w:t>Доктор Живаго</w:t>
+        <w:t>Заключение</w:t>
       </w:r>
       <w:r>
         <w:rPr>
@@ -2929,8 +2781,6 @@
         </w:rPr>
         <w:t>&lt;/</w:t>
       </w:r>
-      <w:proofErr w:type="spellStart"/>
-      <w:proofErr w:type="gramStart"/>
       <w:r>
         <w:rPr>
           <w:rFonts w:ascii="Consolas" w:eastAsia="Times New Roman" w:hAnsi="Consolas" w:cs="Times New Roman"/>
@@ -2941,7 +2791,6 @@
         </w:rPr>
         <w:t>td</w:t>
       </w:r>
-      <w:proofErr w:type="spellEnd"/>
       <w:r>
         <w:rPr>
           <w:rFonts w:ascii="Consolas" w:eastAsia="Times New Roman" w:hAnsi="Consolas" w:cs="Times New Roman"/>
@@ -2952,8 +2801,6 @@
         </w:rPr>
         <w:t>&gt;&lt;</w:t>
       </w:r>
-      <w:proofErr w:type="spellStart"/>
-      <w:proofErr w:type="gramEnd"/>
       <w:r>
         <w:rPr>
           <w:rFonts w:ascii="Consolas" w:eastAsia="Times New Roman" w:hAnsi="Consolas" w:cs="Times New Roman"/>
@@ -2964,7 +2811,6 @@
         </w:rPr>
         <w:t>td</w:t>
       </w:r>
-      <w:proofErr w:type="spellEnd"/>
       <w:r>
         <w:rPr>
           <w:rFonts w:ascii="Consolas" w:eastAsia="Times New Roman" w:hAnsi="Consolas" w:cs="Times New Roman"/>
@@ -2983,7 +2829,7 @@
           <w:szCs w:val="21"/>
           <w:lang w:eastAsia="ru-RU"/>
         </w:rPr>
-        <w:t>Глава 3</w:t>
+        <w:t>184</w:t>
       </w:r>
       <w:r>
         <w:rPr>
@@ -2995,7 +2841,6 @@
         </w:rPr>
         <w:t>&lt;/</w:t>
       </w:r>
-      <w:proofErr w:type="spellStart"/>
       <w:r>
         <w:rPr>
           <w:rFonts w:ascii="Consolas" w:eastAsia="Times New Roman" w:hAnsi="Consolas" w:cs="Times New Roman"/>
@@ -3006,7 +2851,6 @@
         </w:rPr>
         <w:t>td</w:t>
       </w:r>
-      <w:proofErr w:type="spellEnd"/>
       <w:r>
         <w:rPr>
           <w:rFonts w:ascii="Consolas" w:eastAsia="Times New Roman" w:hAnsi="Consolas" w:cs="Times New Roman"/>
@@ -3017,7 +2861,6 @@
         </w:rPr>
         <w:t>&gt;&lt;/</w:t>
       </w:r>
-      <w:proofErr w:type="spellStart"/>
       <w:r>
         <w:rPr>
           <w:rFonts w:ascii="Consolas" w:eastAsia="Times New Roman" w:hAnsi="Consolas" w:cs="Times New Roman"/>
@@ -3028,7 +2871,6 @@
         </w:rPr>
         <w:t>tr</w:t>
       </w:r>
-      <w:proofErr w:type="spellEnd"/>
       <w:r>
         <w:rPr>
           <w:rFonts w:ascii="Consolas" w:eastAsia="Times New Roman" w:hAnsi="Consolas" w:cs="Times New Roman"/>
@@ -3049,7 +2891,7 @@
           <w:color w:val="D4D4D4"/>
           <w:sz w:val="21"/>
           <w:szCs w:val="21"/>
-          <w:lang w:val="en-US" w:eastAsia="ru-RU"/>
+          <w:lang w:eastAsia="ru-RU"/>
         </w:rPr>
       </w:pPr>
       <w:r>
@@ -3068,7 +2910,7 @@
           <w:color w:val="808080"/>
           <w:sz w:val="21"/>
           <w:szCs w:val="21"/>
-          <w:lang w:val="en-US" w:eastAsia="ru-RU"/>
+          <w:lang w:eastAsia="ru-RU"/>
         </w:rPr>
         <w:t>&lt;/</w:t>
       </w:r>
@@ -3078,7 +2920,7 @@
           <w:color w:val="569CD6"/>
           <w:sz w:val="21"/>
           <w:szCs w:val="21"/>
-          <w:lang w:val="en-US" w:eastAsia="ru-RU"/>
+          <w:lang w:eastAsia="ru-RU"/>
         </w:rPr>
         <w:t>table</w:t>
       </w:r>
@@ -3088,7 +2930,7 @@
           <w:color w:val="808080"/>
           <w:sz w:val="21"/>
           <w:szCs w:val="21"/>
-          <w:lang w:val="en-US" w:eastAsia="ru-RU"/>
+          <w:lang w:eastAsia="ru-RU"/>
         </w:rPr>
         <w:t>&gt;</w:t>
       </w:r>
@@ -3102,16 +2944,16 @@
           <w:color w:val="D4D4D4"/>
           <w:sz w:val="21"/>
           <w:szCs w:val="21"/>
-          <w:lang w:val="en-US" w:eastAsia="ru-RU"/>
-        </w:rPr>
-      </w:pPr>
-      <w:r>
-        <w:rPr>
-          <w:rFonts w:ascii="Consolas" w:eastAsia="Times New Roman" w:hAnsi="Consolas" w:cs="Times New Roman"/>
-          <w:color w:val="D4D4D4"/>
-          <w:sz w:val="21"/>
-          <w:szCs w:val="21"/>
-          <w:lang w:val="en-US" w:eastAsia="ru-RU"/>
+          <w:lang w:eastAsia="ru-RU"/>
+        </w:rPr>
+      </w:pPr>
+      <w:r>
+        <w:rPr>
+          <w:rFonts w:ascii="Consolas" w:eastAsia="Times New Roman" w:hAnsi="Consolas" w:cs="Times New Roman"/>
+          <w:color w:val="D4D4D4"/>
+          <w:sz w:val="21"/>
+          <w:szCs w:val="21"/>
+          <w:lang w:eastAsia="ru-RU"/>
         </w:rPr>
         <w:t>    </w:t>
       </w:r>
@@ -3121,7 +2963,7 @@
           <w:color w:val="808080"/>
           <w:sz w:val="21"/>
           <w:szCs w:val="21"/>
-          <w:lang w:val="en-US" w:eastAsia="ru-RU"/>
+          <w:lang w:eastAsia="ru-RU"/>
         </w:rPr>
         <w:t>&lt;</w:t>
       </w:r>
@@ -3131,7 +2973,7 @@
           <w:color w:val="569CD6"/>
           <w:sz w:val="21"/>
           <w:szCs w:val="21"/>
-          <w:lang w:val="en-US" w:eastAsia="ru-RU"/>
+          <w:lang w:eastAsia="ru-RU"/>
         </w:rPr>
         <w:t>ul</w:t>
       </w:r>
@@ -3141,7 +2983,7 @@
           <w:color w:val="808080"/>
           <w:sz w:val="21"/>
           <w:szCs w:val="21"/>
-          <w:lang w:val="en-US" w:eastAsia="ru-RU"/>
+          <w:lang w:eastAsia="ru-RU"/>
         </w:rPr>
         <w:t>&gt;</w:t>
       </w:r>
@@ -3155,16 +2997,16 @@
           <w:color w:val="D4D4D4"/>
           <w:sz w:val="21"/>
           <w:szCs w:val="21"/>
-          <w:lang w:val="en-US" w:eastAsia="ru-RU"/>
-        </w:rPr>
-      </w:pPr>
-      <w:r>
-        <w:rPr>
-          <w:rFonts w:ascii="Consolas" w:eastAsia="Times New Roman" w:hAnsi="Consolas" w:cs="Times New Roman"/>
-          <w:color w:val="D4D4D4"/>
-          <w:sz w:val="21"/>
-          <w:szCs w:val="21"/>
-          <w:lang w:val="en-US" w:eastAsia="ru-RU"/>
+          <w:lang w:eastAsia="ru-RU"/>
+        </w:rPr>
+      </w:pPr>
+      <w:r>
+        <w:rPr>
+          <w:rFonts w:ascii="Consolas" w:eastAsia="Times New Roman" w:hAnsi="Consolas" w:cs="Times New Roman"/>
+          <w:color w:val="D4D4D4"/>
+          <w:sz w:val="21"/>
+          <w:szCs w:val="21"/>
+          <w:lang w:eastAsia="ru-RU"/>
         </w:rPr>
         <w:t>      </w:t>
       </w:r>
@@ -3174,7 +3016,7 @@
           <w:color w:val="808080"/>
           <w:sz w:val="21"/>
           <w:szCs w:val="21"/>
-          <w:lang w:val="en-US" w:eastAsia="ru-RU"/>
+          <w:lang w:eastAsia="ru-RU"/>
         </w:rPr>
         <w:t>&lt;</w:t>
       </w:r>
@@ -3184,7 +3026,7 @@
           <w:color w:val="569CD6"/>
           <w:sz w:val="21"/>
           <w:szCs w:val="21"/>
-          <w:lang w:val="en-US" w:eastAsia="ru-RU"/>
+          <w:lang w:eastAsia="ru-RU"/>
         </w:rPr>
         <w:t>li</w:t>
       </w:r>
@@ -3194,7 +3036,7 @@
           <w:color w:val="D4D4D4"/>
           <w:sz w:val="21"/>
           <w:szCs w:val="21"/>
-          <w:lang w:val="en-US" w:eastAsia="ru-RU"/>
+          <w:lang w:eastAsia="ru-RU"/>
         </w:rPr>
         <w:t> </w:t>
       </w:r>
@@ -3204,7 +3046,7 @@
           <w:color w:val="9CDCFE"/>
           <w:sz w:val="21"/>
           <w:szCs w:val="21"/>
-          <w:lang w:val="en-US" w:eastAsia="ru-RU"/>
+          <w:lang w:eastAsia="ru-RU"/>
         </w:rPr>
         <w:t>type</w:t>
       </w:r>
@@ -3214,7 +3056,7 @@
           <w:color w:val="D4D4D4"/>
           <w:sz w:val="21"/>
           <w:szCs w:val="21"/>
-          <w:lang w:val="en-US" w:eastAsia="ru-RU"/>
+          <w:lang w:eastAsia="ru-RU"/>
         </w:rPr>
         <w:t>=</w:t>
       </w:r>
@@ -3224,7 +3066,7 @@
           <w:color w:val="CE9178"/>
           <w:sz w:val="21"/>
           <w:szCs w:val="21"/>
-          <w:lang w:val="en-US" w:eastAsia="ru-RU"/>
+          <w:lang w:eastAsia="ru-RU"/>
         </w:rPr>
         <w:t>"none"</w:t>
       </w:r>
@@ -3234,7 +3076,7 @@
           <w:color w:val="808080"/>
           <w:sz w:val="21"/>
           <w:szCs w:val="21"/>
-          <w:lang w:val="en-US" w:eastAsia="ru-RU"/>
+          <w:lang w:eastAsia="ru-RU"/>
         </w:rPr>
         <w:t>&gt;&lt;</w:t>
       </w:r>
@@ -3244,7 +3086,7 @@
           <w:color w:val="569CD6"/>
           <w:sz w:val="21"/>
           <w:szCs w:val="21"/>
-          <w:lang w:val="en-US" w:eastAsia="ru-RU"/>
+          <w:lang w:eastAsia="ru-RU"/>
         </w:rPr>
         <w:t>b</w:t>
       </w:r>
@@ -3254,7 +3096,7 @@
           <w:color w:val="808080"/>
           <w:sz w:val="21"/>
           <w:szCs w:val="21"/>
-          <w:lang w:val="en-US" w:eastAsia="ru-RU"/>
+          <w:lang w:eastAsia="ru-RU"/>
         </w:rPr>
         <w:t>&gt;</w:t>
       </w:r>
@@ -3266,25 +3108,15 @@
           <w:szCs w:val="21"/>
           <w:lang w:eastAsia="ru-RU"/>
         </w:rPr>
-        <w:t>Книги</w:t>
-      </w:r>
-      <w:r>
-        <w:rPr>
-          <w:rFonts w:ascii="Consolas" w:eastAsia="Times New Roman" w:hAnsi="Consolas" w:cs="Times New Roman"/>
-          <w:color w:val="D4D4D4"/>
-          <w:sz w:val="21"/>
-          <w:szCs w:val="21"/>
-          <w:lang w:val="en-US" w:eastAsia="ru-RU"/>
-        </w:rPr>
-        <w:t>:</w:t>
-      </w:r>
-      <w:r>
-        <w:rPr>
-          <w:rFonts w:ascii="Consolas" w:eastAsia="Times New Roman" w:hAnsi="Consolas" w:cs="Times New Roman"/>
-          <w:color w:val="808080"/>
-          <w:sz w:val="21"/>
-          <w:szCs w:val="21"/>
-          <w:lang w:val="en-US" w:eastAsia="ru-RU"/>
+        <w:t>Книги:</w:t>
+      </w:r>
+      <w:r>
+        <w:rPr>
+          <w:rFonts w:ascii="Consolas" w:eastAsia="Times New Roman" w:hAnsi="Consolas" w:cs="Times New Roman"/>
+          <w:color w:val="808080"/>
+          <w:sz w:val="21"/>
+          <w:szCs w:val="21"/>
+          <w:lang w:eastAsia="ru-RU"/>
         </w:rPr>
         <w:t>&lt;/</w:t>
       </w:r>
@@ -3294,7 +3126,7 @@
           <w:color w:val="569CD6"/>
           <w:sz w:val="21"/>
           <w:szCs w:val="21"/>
-          <w:lang w:val="en-US" w:eastAsia="ru-RU"/>
+          <w:lang w:eastAsia="ru-RU"/>
         </w:rPr>
         <w:t>b</w:t>
       </w:r>
@@ -3304,7 +3136,7 @@
           <w:color w:val="808080"/>
           <w:sz w:val="21"/>
           <w:szCs w:val="21"/>
-          <w:lang w:val="en-US" w:eastAsia="ru-RU"/>
+          <w:lang w:eastAsia="ru-RU"/>
         </w:rPr>
         <w:t>&gt;&lt;/</w:t>
       </w:r>
@@ -3314,7 +3146,7 @@
           <w:color w:val="569CD6"/>
           <w:sz w:val="21"/>
           <w:szCs w:val="21"/>
-          <w:lang w:val="en-US" w:eastAsia="ru-RU"/>
+          <w:lang w:eastAsia="ru-RU"/>
         </w:rPr>
         <w:t>li</w:t>
       </w:r>
@@ -3324,7 +3156,7 @@
           <w:color w:val="808080"/>
           <w:sz w:val="21"/>
           <w:szCs w:val="21"/>
-          <w:lang w:val="en-US" w:eastAsia="ru-RU"/>
+          <w:lang w:eastAsia="ru-RU"/>
         </w:rPr>
         <w:t>&gt;</w:t>
       </w:r>
@@ -3347,7 +3179,7 @@
           <w:color w:val="D4D4D4"/>
           <w:sz w:val="21"/>
           <w:szCs w:val="21"/>
-          <w:lang w:val="en-US" w:eastAsia="ru-RU"/>
+          <w:lang w:eastAsia="ru-RU"/>
         </w:rPr>
         <w:t>      </w:t>
       </w:r>
@@ -3361,7 +3193,6 @@
         </w:rPr>
         <w:t>&lt;</w:t>
       </w:r>
-      <w:proofErr w:type="spellStart"/>
       <w:r>
         <w:rPr>
           <w:rFonts w:ascii="Consolas" w:eastAsia="Times New Roman" w:hAnsi="Consolas" w:cs="Times New Roman"/>
@@ -3372,7 +3203,6 @@
         </w:rPr>
         <w:t>li</w:t>
       </w:r>
-      <w:proofErr w:type="spellEnd"/>
       <w:r>
         <w:rPr>
           <w:rFonts w:ascii="Consolas" w:eastAsia="Times New Roman" w:hAnsi="Consolas" w:cs="Times New Roman"/>
@@ -3403,7 +3233,6 @@
         </w:rPr>
         <w:t>&lt;/</w:t>
       </w:r>
-      <w:proofErr w:type="spellStart"/>
       <w:r>
         <w:rPr>
           <w:rFonts w:ascii="Consolas" w:eastAsia="Times New Roman" w:hAnsi="Consolas" w:cs="Times New Roman"/>
@@ -3414,7 +3243,6 @@
         </w:rPr>
         <w:t>li</w:t>
       </w:r>
-      <w:proofErr w:type="spellEnd"/>
       <w:r>
         <w:rPr>
           <w:rFonts w:ascii="Consolas" w:eastAsia="Times New Roman" w:hAnsi="Consolas" w:cs="Times New Roman"/>
@@ -3458,7 +3286,6 @@
         </w:rPr>
         <w:t>&lt;</w:t>
       </w:r>
-      <w:proofErr w:type="spellStart"/>
       <w:r>
         <w:rPr>
           <w:rFonts w:ascii="Consolas" w:eastAsia="Times New Roman" w:hAnsi="Consolas" w:cs="Times New Roman"/>
@@ -3469,7 +3296,6 @@
         </w:rPr>
         <w:t>li</w:t>
       </w:r>
-      <w:proofErr w:type="spellEnd"/>
       <w:r>
         <w:rPr>
           <w:rFonts w:ascii="Consolas" w:eastAsia="Times New Roman" w:hAnsi="Consolas" w:cs="Times New Roman"/>
@@ -3500,7 +3326,6 @@
         </w:rPr>
         <w:t>&lt;/</w:t>
       </w:r>
-      <w:proofErr w:type="spellStart"/>
       <w:r>
         <w:rPr>
           <w:rFonts w:ascii="Consolas" w:eastAsia="Times New Roman" w:hAnsi="Consolas" w:cs="Times New Roman"/>
@@ -3511,7 +3336,6 @@
         </w:rPr>
         <w:t>li</w:t>
       </w:r>
-      <w:proofErr w:type="spellEnd"/>
       <w:r>
         <w:rPr>
           <w:rFonts w:ascii="Consolas" w:eastAsia="Times New Roman" w:hAnsi="Consolas" w:cs="Times New Roman"/>
@@ -3555,7 +3379,6 @@
         </w:rPr>
         <w:t>&lt;</w:t>
       </w:r>
-      <w:proofErr w:type="spellStart"/>
       <w:r>
         <w:rPr>
           <w:rFonts w:ascii="Consolas" w:eastAsia="Times New Roman" w:hAnsi="Consolas" w:cs="Times New Roman"/>
@@ -3566,7 +3389,6 @@
         </w:rPr>
         <w:t>li</w:t>
       </w:r>
-      <w:proofErr w:type="spellEnd"/>
       <w:r>
         <w:rPr>
           <w:rFonts w:ascii="Consolas" w:eastAsia="Times New Roman" w:hAnsi="Consolas" w:cs="Times New Roman"/>
@@ -3597,7 +3419,6 @@
         </w:rPr>
         <w:t>&lt;/</w:t>
       </w:r>
-      <w:proofErr w:type="spellStart"/>
       <w:r>
         <w:rPr>
           <w:rFonts w:ascii="Consolas" w:eastAsia="Times New Roman" w:hAnsi="Consolas" w:cs="Times New Roman"/>
@@ -3608,7 +3429,6 @@
         </w:rPr>
         <w:t>li</w:t>
       </w:r>
-      <w:proofErr w:type="spellEnd"/>
       <w:r>
         <w:rPr>
           <w:rFonts w:ascii="Consolas" w:eastAsia="Times New Roman" w:hAnsi="Consolas" w:cs="Times New Roman"/>
@@ -3652,7 +3472,6 @@
         </w:rPr>
         <w:t>&lt;</w:t>
       </w:r>
-      <w:proofErr w:type="spellStart"/>
       <w:r>
         <w:rPr>
           <w:rFonts w:ascii="Consolas" w:eastAsia="Times New Roman" w:hAnsi="Consolas" w:cs="Times New Roman"/>
@@ -3663,7 +3482,6 @@
         </w:rPr>
         <w:t>li</w:t>
       </w:r>
-      <w:proofErr w:type="spellEnd"/>
       <w:r>
         <w:rPr>
           <w:rFonts w:ascii="Consolas" w:eastAsia="Times New Roman" w:hAnsi="Consolas" w:cs="Times New Roman"/>
@@ -3694,7 +3512,6 @@
         </w:rPr>
         <w:t>&lt;/</w:t>
       </w:r>
-      <w:proofErr w:type="spellStart"/>
       <w:r>
         <w:rPr>
           <w:rFonts w:ascii="Consolas" w:eastAsia="Times New Roman" w:hAnsi="Consolas" w:cs="Times New Roman"/>
@@ -3705,7 +3522,6 @@
         </w:rPr>
         <w:t>li</w:t>
       </w:r>
-      <w:proofErr w:type="spellEnd"/>
       <w:r>
         <w:rPr>
           <w:rFonts w:ascii="Consolas" w:eastAsia="Times New Roman" w:hAnsi="Consolas" w:cs="Times New Roman"/>
@@ -3749,7 +3565,6 @@
         </w:rPr>
         <w:t>&lt;/</w:t>
       </w:r>
-      <w:proofErr w:type="spellStart"/>
       <w:r>
         <w:rPr>
           <w:rFonts w:ascii="Consolas" w:eastAsia="Times New Roman" w:hAnsi="Consolas" w:cs="Times New Roman"/>
@@ -3760,7 +3575,6 @@
         </w:rPr>
         <w:t>ul</w:t>
       </w:r>
-      <w:proofErr w:type="spellEnd"/>
       <w:r>
         <w:rPr>
           <w:rFonts w:ascii="Consolas" w:eastAsia="Times New Roman" w:hAnsi="Consolas" w:cs="Times New Roman"/>
@@ -3781,7 +3595,7 @@
           <w:color w:val="D4D4D4"/>
           <w:sz w:val="21"/>
           <w:szCs w:val="21"/>
-          <w:lang w:val="en-US" w:eastAsia="ru-RU"/>
+          <w:lang w:eastAsia="ru-RU"/>
         </w:rPr>
       </w:pPr>
       <w:r>
@@ -3800,7 +3614,7 @@
           <w:color w:val="808080"/>
           <w:sz w:val="21"/>
           <w:szCs w:val="21"/>
-          <w:lang w:val="en-US" w:eastAsia="ru-RU"/>
+          <w:lang w:eastAsia="ru-RU"/>
         </w:rPr>
         <w:t>&lt;/</w:t>
       </w:r>
@@ -3810,7 +3624,7 @@
           <w:color w:val="569CD6"/>
           <w:sz w:val="21"/>
           <w:szCs w:val="21"/>
-          <w:lang w:val="en-US" w:eastAsia="ru-RU"/>
+          <w:lang w:eastAsia="ru-RU"/>
         </w:rPr>
         <w:t>body</w:t>
       </w:r>
@@ -3820,7 +3634,7 @@
           <w:color w:val="808080"/>
           <w:sz w:val="21"/>
           <w:szCs w:val="21"/>
-          <w:lang w:val="en-US" w:eastAsia="ru-RU"/>
+          <w:lang w:eastAsia="ru-RU"/>
         </w:rPr>
         <w:t>&gt;</w:t>
       </w:r>
@@ -3834,16 +3648,16 @@
           <w:color w:val="D4D4D4"/>
           <w:sz w:val="21"/>
           <w:szCs w:val="21"/>
-          <w:lang w:val="en-US" w:eastAsia="ru-RU"/>
-        </w:rPr>
-      </w:pPr>
-      <w:r>
-        <w:rPr>
-          <w:rFonts w:ascii="Consolas" w:eastAsia="Times New Roman" w:hAnsi="Consolas" w:cs="Times New Roman"/>
-          <w:color w:val="808080"/>
-          <w:sz w:val="21"/>
-          <w:szCs w:val="21"/>
-          <w:lang w:val="en-US" w:eastAsia="ru-RU"/>
+          <w:lang w:eastAsia="ru-RU"/>
+        </w:rPr>
+      </w:pPr>
+      <w:r>
+        <w:rPr>
+          <w:rFonts w:ascii="Consolas" w:eastAsia="Times New Roman" w:hAnsi="Consolas" w:cs="Times New Roman"/>
+          <w:color w:val="808080"/>
+          <w:sz w:val="21"/>
+          <w:szCs w:val="21"/>
+          <w:lang w:eastAsia="ru-RU"/>
         </w:rPr>
         <w:t>&lt;/</w:t>
       </w:r>
@@ -3853,7 +3667,7 @@
           <w:color w:val="569CD6"/>
           <w:sz w:val="21"/>
           <w:szCs w:val="21"/>
-          <w:lang w:val="en-US" w:eastAsia="ru-RU"/>
+          <w:lang w:eastAsia="ru-RU"/>
         </w:rPr>
         <w:t>html</w:t>
       </w:r>
@@ -3863,7 +3677,7 @@
           <w:color w:val="808080"/>
           <w:sz w:val="21"/>
           <w:szCs w:val="21"/>
-          <w:lang w:val="en-US" w:eastAsia="ru-RU"/>
+          <w:lang w:eastAsia="ru-RU"/>
         </w:rPr>
         <w:t>&gt;</w:t>
       </w:r>
@@ -3929,7 +3743,6 @@
           <w:lang w:val="en-US" w:eastAsia="ru-RU"/>
         </w:rPr>
       </w:pPr>
-      <w:proofErr w:type="gramStart"/>
       <w:r>
         <w:rPr>
           <w:rFonts w:ascii="Consolas" w:eastAsia="Times New Roman" w:hAnsi="Consolas" w:cs="Times New Roman"/>
@@ -3950,7 +3763,6 @@
         </w:rPr>
         <w:t>{</w:t>
       </w:r>
-      <w:proofErr w:type="gramEnd"/>
     </w:p>
     <w:p>
       <w:pPr>
@@ -4090,7 +3902,6 @@
           <w:lang w:val="en-US" w:eastAsia="ru-RU"/>
         </w:rPr>
       </w:pPr>
-      <w:proofErr w:type="gramStart"/>
       <w:r>
         <w:rPr>
           <w:rFonts w:ascii="Consolas" w:eastAsia="Times New Roman" w:hAnsi="Consolas" w:cs="Times New Roman"/>
@@ -4111,7 +3922,6 @@
         </w:rPr>
         <w:t>{</w:t>
       </w:r>
-      <w:proofErr w:type="gramEnd"/>
     </w:p>
     <w:p>
       <w:pPr>
@@ -4211,8 +4021,6 @@
           <w:lang w:val="en-US" w:eastAsia="ru-RU"/>
         </w:rPr>
       </w:pPr>
-      <w:proofErr w:type="spellStart"/>
-      <w:proofErr w:type="gramStart"/>
       <w:r>
         <w:rPr>
           <w:rFonts w:ascii="Consolas" w:eastAsia="Times New Roman" w:hAnsi="Consolas" w:cs="Times New Roman"/>
@@ -4221,20 +4029,8 @@
           <w:szCs w:val="21"/>
           <w:lang w:val="en-US" w:eastAsia="ru-RU"/>
         </w:rPr>
-        <w:t>li:nth</w:t>
-      </w:r>
-      <w:proofErr w:type="gramEnd"/>
-      <w:r>
-        <w:rPr>
-          <w:rFonts w:ascii="Consolas" w:eastAsia="Times New Roman" w:hAnsi="Consolas" w:cs="Times New Roman"/>
-          <w:color w:val="D7BA7D"/>
-          <w:sz w:val="21"/>
-          <w:szCs w:val="21"/>
-          <w:lang w:val="en-US" w:eastAsia="ru-RU"/>
-        </w:rPr>
-        <w:t>-child</w:t>
-      </w:r>
-      <w:proofErr w:type="spellEnd"/>
+        <w:t>li:nth-child</w:t>
+      </w:r>
       <w:r>
         <w:rPr>
           <w:rFonts w:ascii="Consolas" w:eastAsia="Times New Roman" w:hAnsi="Consolas" w:cs="Times New Roman"/>
@@ -4427,8 +4223,6 @@
           <w:lang w:val="en-US" w:eastAsia="ru-RU"/>
         </w:rPr>
       </w:pPr>
-      <w:proofErr w:type="spellStart"/>
-      <w:proofErr w:type="gramStart"/>
       <w:r>
         <w:rPr>
           <w:rFonts w:ascii="Consolas" w:eastAsia="Times New Roman" w:hAnsi="Consolas" w:cs="Times New Roman"/>
@@ -4437,20 +4231,8 @@
           <w:szCs w:val="21"/>
           <w:lang w:val="en-US" w:eastAsia="ru-RU"/>
         </w:rPr>
-        <w:t>li:nth</w:t>
-      </w:r>
-      <w:proofErr w:type="gramEnd"/>
-      <w:r>
-        <w:rPr>
-          <w:rFonts w:ascii="Consolas" w:eastAsia="Times New Roman" w:hAnsi="Consolas" w:cs="Times New Roman"/>
-          <w:color w:val="D7BA7D"/>
-          <w:sz w:val="21"/>
-          <w:szCs w:val="21"/>
-          <w:lang w:val="en-US" w:eastAsia="ru-RU"/>
-        </w:rPr>
-        <w:t>-child</w:t>
-      </w:r>
-      <w:proofErr w:type="spellEnd"/>
+        <w:t>li:nth-child</w:t>
+      </w:r>
       <w:r>
         <w:rPr>
           <w:rFonts w:ascii="Consolas" w:eastAsia="Times New Roman" w:hAnsi="Consolas" w:cs="Times New Roman"/>
@@ -4580,8 +4362,6 @@
           <w:lang w:val="en-US" w:eastAsia="ru-RU"/>
         </w:rPr>
       </w:pPr>
-      <w:proofErr w:type="spellStart"/>
-      <w:proofErr w:type="gramStart"/>
       <w:r>
         <w:rPr>
           <w:rFonts w:ascii="Consolas" w:eastAsia="Times New Roman" w:hAnsi="Consolas" w:cs="Times New Roman"/>
@@ -4590,20 +4370,8 @@
           <w:szCs w:val="21"/>
           <w:lang w:val="en-US" w:eastAsia="ru-RU"/>
         </w:rPr>
-        <w:t>li:nth</w:t>
-      </w:r>
-      <w:proofErr w:type="gramEnd"/>
-      <w:r>
-        <w:rPr>
-          <w:rFonts w:ascii="Consolas" w:eastAsia="Times New Roman" w:hAnsi="Consolas" w:cs="Times New Roman"/>
-          <w:color w:val="D7BA7D"/>
-          <w:sz w:val="21"/>
-          <w:szCs w:val="21"/>
-          <w:lang w:val="en-US" w:eastAsia="ru-RU"/>
-        </w:rPr>
-        <w:t>-child</w:t>
-      </w:r>
-      <w:proofErr w:type="spellEnd"/>
+        <w:t>li:nth-child</w:t>
+      </w:r>
       <w:r>
         <w:rPr>
           <w:rFonts w:ascii="Consolas" w:eastAsia="Times New Roman" w:hAnsi="Consolas" w:cs="Times New Roman"/>
@@ -4657,7 +4425,6 @@
         </w:rPr>
         <w:t>  </w:t>
       </w:r>
-      <w:proofErr w:type="spellStart"/>
       <w:r>
         <w:rPr>
           <w:rFonts w:ascii="Consolas" w:eastAsia="Times New Roman" w:hAnsi="Consolas" w:cs="Times New Roman"/>
@@ -4668,7 +4435,6 @@
         </w:rPr>
         <w:t>background-color</w:t>
       </w:r>
-      <w:proofErr w:type="spellEnd"/>
       <w:r>
         <w:rPr>
           <w:rFonts w:ascii="Consolas" w:eastAsia="Times New Roman" w:hAnsi="Consolas" w:cs="Times New Roman"/>
@@ -4679,7 +4445,6 @@
         </w:rPr>
         <w:t>: </w:t>
       </w:r>
-      <w:proofErr w:type="spellStart"/>
       <w:r>
         <w:rPr>
           <w:rFonts w:ascii="Consolas" w:eastAsia="Times New Roman" w:hAnsi="Consolas" w:cs="Times New Roman"/>
@@ -4690,7 +4455,6 @@
         </w:rPr>
         <w:t>white</w:t>
       </w:r>
-      <w:proofErr w:type="spellEnd"/>
       <w:r>
         <w:rPr>
           <w:rFonts w:ascii="Consolas" w:eastAsia="Times New Roman" w:hAnsi="Consolas" w:cs="Times New Roman"/>
@@ -4753,6 +4517,9 @@
         <w:jc w:val="center"/>
       </w:pPr>
       <w:r>
+        <w:rPr>
+          <w:noProof/>
+        </w:rPr>
         <w:drawing>
           <wp:inline distT="0" distB="0" distL="0" distR="0" wp14:anchorId="03D1F3EC" wp14:editId="521A9082">
             <wp:extent cx="1899194" cy="2094699"/>

</xml_diff>